<commit_message>
more edits to correct our description of sohoglu & davis
</commit_message>
<xml_diff>
--- a/write-up/Cortex/Round 3/replies to reviewers.docx
+++ b/write-up/Cortex/Round 3/replies to reviewers.docx
@@ -14,6 +14,7 @@
           <w:szCs w:val="22"/>
         </w:rPr>
       </w:pPr>
+      <w:commentRangeStart w:id="0"/>
       <w:r>
         <w:rPr>
           <w:rFonts w:ascii="Times New Roman" w:hAnsi="Times New Roman"/>
@@ -23,6 +24,13 @@
           <w:szCs w:val="22"/>
         </w:rPr>
         <w:t>Main points:</w:t>
+      </w:r>
+      <w:commentRangeEnd w:id="0"/>
+      <w:r>
+        <w:rPr>
+          <w:rStyle w:val="CommentReference"/>
+        </w:rPr>
+        <w:commentReference w:id="0"/>
       </w:r>
     </w:p>
     <w:p>
@@ -141,7 +149,7 @@
         </w:rPr>
         <w:t xml:space="preserve">. </w:t>
       </w:r>
-      <w:commentRangeStart w:id="0"/>
+      <w:commentRangeStart w:id="1"/>
       <w:proofErr w:type="gramStart"/>
       <w:r>
         <w:rPr>
@@ -162,12 +170,12 @@
         </w:rPr>
         <w:t xml:space="preserve"> we have set the animations to stop at the end of each loop, as suggested by R3.</w:t>
       </w:r>
-      <w:commentRangeEnd w:id="0"/>
+      <w:commentRangeEnd w:id="1"/>
       <w:r>
         <w:rPr>
           <w:rStyle w:val="CommentReference"/>
         </w:rPr>
-        <w:commentReference w:id="0"/>
+        <w:commentReference w:id="1"/>
       </w:r>
     </w:p>
     <w:p>
@@ -208,13 +216,13 @@
           <w:szCs w:val="22"/>
         </w:rPr>
       </w:pPr>
-      <w:commentRangeStart w:id="1"/>
-      <w:commentRangeEnd w:id="1"/>
+      <w:commentRangeStart w:id="2"/>
+      <w:commentRangeEnd w:id="2"/>
       <w:r>
         <w:rPr>
           <w:rStyle w:val="CommentReference"/>
         </w:rPr>
-        <w:commentReference w:id="1"/>
+        <w:commentReference w:id="2"/>
       </w:r>
     </w:p>
     <w:p>
@@ -534,16 +542,7 @@
           <w:sz w:val="22"/>
           <w:szCs w:val="22"/>
         </w:rPr>
-        <w:t xml:space="preserve"> </w:t>
-      </w:r>
-      <w:r>
-        <w:rPr>
-          <w:rFonts w:ascii="Times" w:eastAsia="Times New Roman" w:hAnsi="Times"/>
-          <w:color w:val="0031E6"/>
-          <w:sz w:val="22"/>
-          <w:szCs w:val="22"/>
-        </w:rPr>
-        <w:t>p. 8 clarification of "parsimony" at this point in the paper, the authors have claimed that both normalization and post-perceptual mechanisms are computationally more parsimonious than changes in representations. Does this not depend on the specific assumptions made for how each of the three systems is instantiated?</w:t>
+        <w:t xml:space="preserve"> p. 8 clarification of "parsimony" at this point in the paper, the authors have claimed that both normalization and post-perceptual mechanisms are computationally more parsimonious than changes in representations. Does this not depend on the specific assumptions made for how each of the three systems is instantiated?</w:t>
       </w:r>
     </w:p>
     <w:p>
@@ -567,7 +566,7 @@
           <w:szCs w:val="22"/>
         </w:rPr>
       </w:pPr>
-      <w:commentRangeStart w:id="2"/>
+      <w:commentRangeStart w:id="3"/>
       <w:r>
         <w:rPr>
           <w:rFonts w:ascii="Times" w:eastAsia="Times New Roman" w:hAnsi="Times"/>
@@ -756,12 +755,12 @@
         </w:rPr>
         <w:t>). But that is what we mean by comparing likes with likes: for each model of normalization, there is a parallel model of changes in representations that is more parsimonious.</w:t>
       </w:r>
-      <w:commentRangeEnd w:id="2"/>
+      <w:commentRangeEnd w:id="3"/>
       <w:r>
         <w:rPr>
           <w:rStyle w:val="CommentReference"/>
         </w:rPr>
-        <w:commentReference w:id="2"/>
+        <w:commentReference w:id="3"/>
       </w:r>
     </w:p>
     <w:p>
@@ -1048,7 +1047,7 @@
         </w:rPr>
         <w:t xml:space="preserve">Without a clear account of how normalization or decision-level mechanisms would explain key findings in these literatures, I think it's premature to say that the data are consistent with other mechanisms. </w:t>
       </w:r>
-      <w:commentRangeStart w:id="3"/>
+      <w:commentRangeStart w:id="4"/>
       <w:r>
         <w:rPr>
           <w:rFonts w:ascii="Times" w:eastAsia="Times New Roman" w:hAnsi="Times"/>
@@ -1058,12 +1057,12 @@
         </w:rPr>
         <w:t>I'd be more precise in stating specifically that condition-specific changes in category boundary can be accounted for by any one of three mechanisms, and so normalization-based and decision-level accounts should be seriously considered by scientists in the field, but that additional work would be needed to assess these alternative mechanisms more clearly (and to see whether they can account for other key findings in these literatures).</w:t>
       </w:r>
-      <w:commentRangeEnd w:id="3"/>
+      <w:commentRangeEnd w:id="4"/>
       <w:r>
         <w:rPr>
           <w:rStyle w:val="CommentReference"/>
         </w:rPr>
-        <w:commentReference w:id="3"/>
+        <w:commentReference w:id="4"/>
       </w:r>
     </w:p>
     <w:p>
@@ -1421,27 +1420,7 @@
           <w:sz w:val="22"/>
           <w:szCs w:val="22"/>
         </w:rPr>
-        <w:t xml:space="preserve"> but it’s far and few between, often not yet replicated, and most of these pieces of evidence (all discussed in SI XXX) arguably only imply that at least two of the mechanisms are required, not that a </w:t>
-      </w:r>
-      <w:proofErr w:type="gramStart"/>
-      <w:r>
-        <w:rPr>
-          <w:rFonts w:ascii="Times" w:eastAsia="Times New Roman" w:hAnsi="Times"/>
-          <w:color w:val="000000" w:themeColor="text1"/>
-          <w:sz w:val="22"/>
-          <w:szCs w:val="22"/>
-        </w:rPr>
-        <w:t>specific mechanisms</w:t>
-      </w:r>
-      <w:proofErr w:type="gramEnd"/>
-      <w:r>
-        <w:rPr>
-          <w:rFonts w:ascii="Times" w:eastAsia="Times New Roman" w:hAnsi="Times"/>
-          <w:color w:val="000000" w:themeColor="text1"/>
-          <w:sz w:val="22"/>
-          <w:szCs w:val="22"/>
-        </w:rPr>
-        <w:t xml:space="preserve"> definitely must be involved (e.g., Norris et al., 2003 rules out most simple normalization accounts as the sole explanation for their final experiments, but it does not necessarily rule out changes in decision-making in combination with normalization as an alternative to changes in representations).  </w:t>
+        <w:t xml:space="preserve"> but it’s far and few between, often not yet replicated, and most of these pieces of evidence (all discussed in SI XXX) arguably only imply that at least two of the mechanisms are required, not that a specific mechanisms definitely must be involved (e.g., Norris et al., 2003 rules out most simple normalization accounts as the sole explanation for their final experiments, but it does not necessarily rule out changes in decision-making in combination with normalization as an alternative to changes in representations).  </w:t>
       </w:r>
     </w:p>
     <w:p>
@@ -2054,7 +2033,7 @@
         </w:rPr>
         <w:t xml:space="preserve">Agreed. We had related conversations within our team. We opted to stick with this contrast because of how comparatively well its phonetics are understood, and because of the quality of available databases that provide information about the relevant phonetic </w:t>
       </w:r>
-      <w:commentRangeStart w:id="4"/>
+      <w:commentRangeStart w:id="5"/>
       <w:r>
         <w:rPr>
           <w:rFonts w:ascii="Times" w:eastAsia="Times New Roman" w:hAnsi="Times"/>
@@ -2064,12 +2043,12 @@
         </w:rPr>
         <w:t>distributions</w:t>
       </w:r>
-      <w:commentRangeEnd w:id="4"/>
+      <w:commentRangeEnd w:id="5"/>
       <w:r>
         <w:rPr>
           <w:rStyle w:val="CommentReference"/>
         </w:rPr>
-        <w:commentReference w:id="4"/>
+        <w:commentReference w:id="5"/>
       </w:r>
       <w:r>
         <w:rPr>
@@ -2327,7 +2306,16 @@
           <w:sz w:val="22"/>
           <w:szCs w:val="22"/>
         </w:rPr>
-        <w:t xml:space="preserve">First off, we note that the </w:t>
+        <w:t>T</w:t>
+      </w:r>
+      <w:r>
+        <w:rPr>
+          <w:rFonts w:ascii="Times" w:eastAsia="Times New Roman" w:hAnsi="Times"/>
+          <w:color w:val="000000" w:themeColor="text1"/>
+          <w:sz w:val="22"/>
+          <w:szCs w:val="22"/>
+        </w:rPr>
+        <w:t xml:space="preserve">he </w:t>
       </w:r>
       <w:r>
         <w:rPr>
@@ -2369,7 +2357,7 @@
         </w:rPr>
         <w:t xml:space="preserve"> </w:t>
       </w:r>
-      <w:commentRangeStart w:id="5"/>
+      <w:commentRangeStart w:id="6"/>
       <w:r>
         <w:rPr>
           <w:rFonts w:ascii="Times" w:eastAsia="Times New Roman" w:hAnsi="Times"/>
@@ -2433,14 +2421,14 @@
         </w:rPr>
         <w:t>.</w:t>
       </w:r>
-      <w:commentRangeEnd w:id="5"/>
+      <w:commentRangeEnd w:id="6"/>
       <w:r>
         <w:rPr>
           <w:rStyle w:val="CommentReference"/>
           <w:b/>
           <w:bCs/>
         </w:rPr>
-        <w:commentReference w:id="5"/>
+        <w:commentReference w:id="6"/>
       </w:r>
       <w:r>
         <w:rPr>
@@ -2533,7 +2521,6 @@
           <w:szCs w:val="22"/>
         </w:rPr>
       </w:pPr>
-      <w:commentRangeStart w:id="6"/>
       <w:r>
         <w:rPr>
           <w:rFonts w:ascii="Times" w:eastAsia="Times New Roman" w:hAnsi="Times"/>
@@ -2561,12 +2548,130 @@
           <w:sz w:val="22"/>
           <w:szCs w:val="22"/>
         </w:rPr>
-        <w:t xml:space="preserve"> and Davis, here is what they write in the paper we cite (</w:t>
+        <w:t xml:space="preserve"> and Davis</w:t>
+      </w:r>
+      <w:r>
+        <w:rPr>
+          <w:rFonts w:ascii="Times" w:eastAsia="Times New Roman" w:hAnsi="Times"/>
+          <w:color w:val="000000" w:themeColor="text1"/>
+          <w:sz w:val="22"/>
+          <w:szCs w:val="22"/>
+        </w:rPr>
+        <w:t xml:space="preserve"> (2016</w:t>
+      </w:r>
+      <w:r>
+        <w:rPr>
+          <w:rFonts w:ascii="Times" w:eastAsia="Times New Roman" w:hAnsi="Times"/>
+          <w:color w:val="000000" w:themeColor="text1"/>
+          <w:sz w:val="22"/>
+          <w:szCs w:val="22"/>
+        </w:rPr>
+        <w:t>, SD16</w:t>
+      </w:r>
+      <w:r>
+        <w:rPr>
+          <w:rFonts w:ascii="Times" w:eastAsia="Times New Roman" w:hAnsi="Times"/>
+          <w:color w:val="000000" w:themeColor="text1"/>
+          <w:sz w:val="22"/>
+          <w:szCs w:val="22"/>
+        </w:rPr>
+        <w:t>)</w:t>
+      </w:r>
+      <w:r>
+        <w:rPr>
+          <w:rFonts w:ascii="Times" w:eastAsia="Times New Roman" w:hAnsi="Times"/>
+          <w:color w:val="000000" w:themeColor="text1"/>
+          <w:sz w:val="22"/>
+          <w:szCs w:val="22"/>
+        </w:rPr>
+        <w:t xml:space="preserve">, </w:t>
+      </w:r>
+      <w:r>
+        <w:rPr>
+          <w:rFonts w:ascii="Times" w:eastAsia="Times New Roman" w:hAnsi="Times"/>
+          <w:color w:val="000000" w:themeColor="text1"/>
+          <w:sz w:val="22"/>
+          <w:szCs w:val="22"/>
+        </w:rPr>
+        <w:t>we thank the reviewer for raising this point. W</w:t>
+      </w:r>
+      <w:r>
+        <w:rPr>
+          <w:rFonts w:ascii="Times" w:eastAsia="Times New Roman" w:hAnsi="Times"/>
+          <w:color w:val="000000" w:themeColor="text1"/>
+          <w:sz w:val="22"/>
+          <w:szCs w:val="22"/>
+        </w:rPr>
+        <w:t>e</w:t>
+      </w:r>
+      <w:r>
+        <w:rPr>
+          <w:rFonts w:ascii="Times" w:eastAsia="Times New Roman" w:hAnsi="Times"/>
+          <w:color w:val="000000" w:themeColor="text1"/>
+          <w:sz w:val="22"/>
+          <w:szCs w:val="22"/>
+        </w:rPr>
+        <w:t xml:space="preserve"> have re-read the SD16 and the other papers, and</w:t>
+      </w:r>
+      <w:r>
+        <w:rPr>
+          <w:rFonts w:ascii="Times" w:eastAsia="Times New Roman" w:hAnsi="Times"/>
+          <w:color w:val="000000" w:themeColor="text1"/>
+          <w:sz w:val="22"/>
+          <w:szCs w:val="22"/>
+        </w:rPr>
+        <w:t xml:space="preserve"> now realize that </w:t>
+      </w:r>
+      <w:r>
+        <w:rPr>
+          <w:rFonts w:ascii="Times" w:eastAsia="Times New Roman" w:hAnsi="Times"/>
+          <w:b/>
+          <w:bCs/>
+          <w:color w:val="000000" w:themeColor="text1"/>
+          <w:sz w:val="22"/>
+          <w:szCs w:val="22"/>
+        </w:rPr>
+        <w:t xml:space="preserve">we indeed misunderstood </w:t>
+      </w:r>
+      <w:r>
+        <w:rPr>
+          <w:rFonts w:ascii="Times" w:eastAsia="Times New Roman" w:hAnsi="Times"/>
+          <w:b/>
+          <w:bCs/>
+          <w:color w:val="000000" w:themeColor="text1"/>
+          <w:sz w:val="22"/>
+          <w:szCs w:val="22"/>
+        </w:rPr>
+        <w:t xml:space="preserve">the </w:t>
+      </w:r>
+      <w:r>
+        <w:rPr>
+          <w:rFonts w:ascii="Times" w:eastAsia="Times New Roman" w:hAnsi="Times"/>
+          <w:b/>
+          <w:bCs/>
+          <w:color w:val="000000" w:themeColor="text1"/>
+          <w:sz w:val="22"/>
+          <w:szCs w:val="22"/>
+        </w:rPr>
+        <w:t>account</w:t>
+      </w:r>
+      <w:r>
+        <w:rPr>
+          <w:rFonts w:ascii="Times" w:eastAsia="Times New Roman" w:hAnsi="Times"/>
+          <w:b/>
+          <w:bCs/>
+          <w:color w:val="000000" w:themeColor="text1"/>
+          <w:sz w:val="22"/>
+          <w:szCs w:val="22"/>
+        </w:rPr>
+        <w:t xml:space="preserve"> provided by </w:t>
       </w:r>
       <w:proofErr w:type="spellStart"/>
       <w:r>
         <w:rPr>
           <w:rFonts w:ascii="Times" w:eastAsia="Times New Roman" w:hAnsi="Times"/>
+          <w:b/>
+          <w:bCs/>
           <w:color w:val="000000" w:themeColor="text1"/>
           <w:sz w:val="22"/>
           <w:szCs w:val="22"/>
@@ -2577,189 +2682,193 @@
       <w:r>
         <w:rPr>
           <w:rFonts w:ascii="Times" w:eastAsia="Times New Roman" w:hAnsi="Times"/>
-          <w:color w:val="000000" w:themeColor="text1"/>
-          <w:sz w:val="22"/>
-          <w:szCs w:val="22"/>
-        </w:rPr>
-        <w:t xml:space="preserve"> &amp; Davis, 2016): </w:t>
-      </w:r>
-      <w:r>
-        <w:rPr>
-          <w:rFonts w:ascii="Times" w:eastAsia="Times New Roman" w:hAnsi="Times"/>
-          <w:color w:val="000000" w:themeColor="text1"/>
-          <w:sz w:val="22"/>
-          <w:szCs w:val="22"/>
-          <w:highlight w:val="yellow"/>
-        </w:rPr>
-        <w:t>XXXXXX</w:t>
-      </w:r>
-      <w:commentRangeEnd w:id="6"/>
+          <w:b/>
+          <w:bCs/>
+          <w:color w:val="000000" w:themeColor="text1"/>
+          <w:sz w:val="22"/>
+          <w:szCs w:val="22"/>
+        </w:rPr>
+        <w:t xml:space="preserve"> &amp; Davis</w:t>
+      </w:r>
+      <w:r>
+        <w:rPr>
+          <w:rFonts w:ascii="Times" w:eastAsia="Times New Roman" w:hAnsi="Times"/>
+          <w:color w:val="000000" w:themeColor="text1"/>
+          <w:sz w:val="22"/>
+          <w:szCs w:val="22"/>
+        </w:rPr>
+        <w:t xml:space="preserve">. </w:t>
+      </w:r>
+      <w:r>
+        <w:rPr>
+          <w:rFonts w:ascii="Times" w:eastAsia="Times New Roman" w:hAnsi="Times"/>
+          <w:b/>
+          <w:bCs/>
+          <w:color w:val="000000" w:themeColor="text1"/>
+          <w:sz w:val="22"/>
+          <w:szCs w:val="22"/>
+        </w:rPr>
+        <w:t xml:space="preserve">We have removed any mention of SD16 from the section on decision-making, and now discuss it in the preceding section on changes in representations. </w:t>
+      </w:r>
+      <w:r>
+        <w:rPr>
+          <w:rFonts w:ascii="Times" w:eastAsia="Times New Roman" w:hAnsi="Times"/>
+          <w:color w:val="000000" w:themeColor="text1"/>
+          <w:sz w:val="22"/>
+          <w:szCs w:val="22"/>
+        </w:rPr>
+        <w:t>We have also adjusted our general discussion. In case, it is of interest, we describe our revised understanding of the proposal made in SD16 below, and how it relates to our proposal.</w:t>
+      </w:r>
+    </w:p>
+    <w:p>
+      <w:pPr>
+        <w:ind w:firstLine="0"/>
+        <w:rPr>
+          <w:rFonts w:ascii="Times" w:eastAsia="Times New Roman" w:hAnsi="Times"/>
+          <w:color w:val="000000" w:themeColor="text1"/>
+          <w:sz w:val="22"/>
+          <w:szCs w:val="22"/>
+        </w:rPr>
+      </w:pPr>
+    </w:p>
+    <w:p>
+      <w:pPr>
+        <w:ind w:firstLine="0"/>
+        <w:rPr>
+          <w:rFonts w:ascii="Times" w:eastAsia="Times New Roman" w:hAnsi="Times"/>
+          <w:color w:val="000000" w:themeColor="text1"/>
+          <w:sz w:val="22"/>
+          <w:szCs w:val="22"/>
+        </w:rPr>
+      </w:pPr>
+      <w:r>
+        <w:rPr>
+          <w:rFonts w:ascii="Times" w:eastAsia="Times New Roman" w:hAnsi="Times"/>
+          <w:color w:val="000000" w:themeColor="text1"/>
+          <w:sz w:val="22"/>
+          <w:szCs w:val="22"/>
+        </w:rPr>
+        <w:t>T</w:t>
+      </w:r>
+      <w:r>
+        <w:rPr>
+          <w:rFonts w:ascii="Times" w:eastAsia="Times New Roman" w:hAnsi="Times"/>
+          <w:color w:val="000000" w:themeColor="text1"/>
+          <w:sz w:val="22"/>
+          <w:szCs w:val="22"/>
+        </w:rPr>
+        <w:t xml:space="preserve">he only description of an actual model that we found </w:t>
+      </w:r>
+      <w:commentRangeStart w:id="7"/>
+      <w:r>
+        <w:rPr>
+          <w:rFonts w:ascii="Times" w:eastAsia="Times New Roman" w:hAnsi="Times"/>
+          <w:color w:val="000000" w:themeColor="text1"/>
+          <w:sz w:val="22"/>
+          <w:szCs w:val="22"/>
+        </w:rPr>
+        <w:t xml:space="preserve">in </w:t>
+      </w:r>
+      <w:proofErr w:type="gramStart"/>
+      <w:r>
+        <w:rPr>
+          <w:rFonts w:ascii="Times" w:eastAsia="Times New Roman" w:hAnsi="Times"/>
+          <w:color w:val="000000" w:themeColor="text1"/>
+          <w:sz w:val="22"/>
+          <w:szCs w:val="22"/>
+        </w:rPr>
+        <w:t>this</w:t>
+      </w:r>
+      <w:proofErr w:type="gramEnd"/>
+      <w:r>
+        <w:rPr>
+          <w:rFonts w:ascii="Times" w:eastAsia="Times New Roman" w:hAnsi="Times"/>
+          <w:color w:val="000000" w:themeColor="text1"/>
+          <w:sz w:val="22"/>
+          <w:szCs w:val="22"/>
+        </w:rPr>
+        <w:t xml:space="preserve"> and the other two papers mentioned by the reviewer was in the SI of S</w:t>
+      </w:r>
+      <w:r>
+        <w:rPr>
+          <w:rFonts w:ascii="Times" w:eastAsia="Times New Roman" w:hAnsi="Times"/>
+          <w:color w:val="000000" w:themeColor="text1"/>
+          <w:sz w:val="22"/>
+          <w:szCs w:val="22"/>
+        </w:rPr>
+        <w:t>D16</w:t>
+      </w:r>
+      <w:r>
+        <w:rPr>
+          <w:rFonts w:ascii="Times" w:eastAsia="Times New Roman" w:hAnsi="Times"/>
+          <w:color w:val="000000" w:themeColor="text1"/>
+          <w:sz w:val="22"/>
+          <w:szCs w:val="22"/>
+        </w:rPr>
+        <w:t>. T</w:t>
+      </w:r>
+      <w:commentRangeEnd w:id="7"/>
       <w:r>
         <w:rPr>
           <w:rStyle w:val="CommentReference"/>
         </w:rPr>
-        <w:commentReference w:id="6"/>
-      </w:r>
-    </w:p>
-    <w:p>
-      <w:pPr>
-        <w:ind w:firstLine="0"/>
-        <w:rPr>
-          <w:rFonts w:ascii="Times" w:eastAsia="Times New Roman" w:hAnsi="Times"/>
-          <w:color w:val="000000" w:themeColor="text1"/>
-          <w:sz w:val="22"/>
-          <w:szCs w:val="22"/>
-        </w:rPr>
-      </w:pPr>
-    </w:p>
-    <w:p>
-      <w:pPr>
-        <w:ind w:firstLine="0"/>
-        <w:rPr>
-          <w:rFonts w:ascii="Times" w:eastAsia="Times New Roman" w:hAnsi="Times"/>
-          <w:color w:val="0031E6"/>
-          <w:sz w:val="22"/>
-          <w:szCs w:val="22"/>
-        </w:rPr>
-      </w:pPr>
-      <w:r>
-        <w:rPr>
-          <w:rFonts w:ascii="Times" w:eastAsia="Times New Roman" w:hAnsi="Times"/>
-          <w:color w:val="0031E6"/>
-          <w:sz w:val="22"/>
-          <w:szCs w:val="22"/>
-        </w:rPr>
-        <w:t>As such, I could have used a bit more explanation as to why prediction error is viewed as a signal to guide *post-perceptual* decisions (p. 28). Prediction error need not be conceptualized as relating to post-perceptual changes; indeed, phenomena like phonetic recalibration has often been described as a perceptual learning phenomenon (even dating back to the papers where the paradigm was introduced, such as Norris et al., 2003), which suggests a low-level perceptual locus rather than a post-perceptual locus (Goldstone, 1998). Furthermore, some work suggests that prediction error may be functionally equivalent to top-down feedback (i.e., may have a perceptual locus; Luthra et al., 2021, PB&amp;R). What, then, leads the authors to describe this phenomenon in terms of changes to post-perceptual biases? If this is just one possible view of how such learning should occur, I'd encourage the authors to say so explicitly. For instance, the sentence "Participants can use this prediction error—operationalized here as the surprisal (|) of the category label given the acoustic input—to adapt the biases for all categories" (lines 582-584) could be preceded with a clause like "Under the view that talker adaptation reflects changes at a post-perceptual stage of speech processing."</w:t>
-      </w:r>
-    </w:p>
-    <w:p>
-      <w:pPr>
-        <w:ind w:firstLine="0"/>
-        <w:rPr>
-          <w:rFonts w:ascii="Times" w:eastAsia="Times New Roman" w:hAnsi="Times"/>
-          <w:color w:val="0031E6"/>
-          <w:sz w:val="22"/>
-          <w:szCs w:val="22"/>
-        </w:rPr>
-      </w:pPr>
-    </w:p>
-    <w:p>
-      <w:pPr>
-        <w:ind w:firstLine="0"/>
-        <w:rPr>
-          <w:rFonts w:ascii="Times" w:eastAsia="Times New Roman" w:hAnsi="Times"/>
-          <w:color w:val="000000" w:themeColor="text1"/>
-          <w:sz w:val="22"/>
-          <w:szCs w:val="22"/>
-        </w:rPr>
-      </w:pPr>
-      <w:r>
-        <w:rPr>
-          <w:rFonts w:ascii="Times" w:eastAsia="Times New Roman" w:hAnsi="Times"/>
-          <w:color w:val="000000" w:themeColor="text1"/>
-          <w:sz w:val="22"/>
-          <w:szCs w:val="22"/>
-        </w:rPr>
-        <w:t xml:space="preserve">There is a lot to unpack here. Of course, prediction errors can—and probably do—exist at many levels of representations. </w:t>
-      </w:r>
-      <w:r>
-        <w:rPr>
-          <w:rFonts w:ascii="Times" w:eastAsia="Times New Roman" w:hAnsi="Times"/>
-          <w:color w:val="000000" w:themeColor="text1"/>
-          <w:sz w:val="22"/>
-          <w:szCs w:val="22"/>
-        </w:rPr>
-        <w:t>And,</w:t>
-      </w:r>
-      <w:r>
-        <w:rPr>
-          <w:rFonts w:ascii="Times" w:eastAsia="Times New Roman" w:hAnsi="Times"/>
-          <w:color w:val="000000" w:themeColor="text1"/>
-          <w:sz w:val="22"/>
-          <w:szCs w:val="22"/>
-        </w:rPr>
-        <w:t xml:space="preserve"> in line with the reviewer’s comment, </w:t>
-      </w:r>
-      <w:r>
-        <w:rPr>
-          <w:rFonts w:ascii="Times" w:eastAsia="Times New Roman" w:hAnsi="Times"/>
-          <w:color w:val="000000" w:themeColor="text1"/>
-          <w:sz w:val="22"/>
-          <w:szCs w:val="22"/>
-        </w:rPr>
-        <w:t xml:space="preserve">for prediction errors to ‘make sense’, they need to encode the information that would correspond to </w:t>
-      </w:r>
-      <w:r>
-        <w:rPr>
-          <w:rFonts w:ascii="Times" w:eastAsia="Times New Roman" w:hAnsi="Times"/>
-          <w:color w:val="000000" w:themeColor="text1"/>
-          <w:sz w:val="22"/>
-          <w:szCs w:val="22"/>
-        </w:rPr>
-        <w:t>‘top-down’—or to be more cautious ‘context’—effects</w:t>
-      </w:r>
-      <w:r>
-        <w:rPr>
-          <w:rFonts w:ascii="Times" w:eastAsia="Times New Roman" w:hAnsi="Times"/>
-          <w:color w:val="000000" w:themeColor="text1"/>
-          <w:sz w:val="22"/>
-          <w:szCs w:val="22"/>
-        </w:rPr>
-        <w:t>. How exactly prediction errors are coded (e.g., whether the narrow interpretation of predictive coding a la Friston holds up to scrutiny</w:t>
-      </w:r>
-      <w:r>
-        <w:rPr>
-          <w:rFonts w:ascii="Times" w:eastAsia="Times New Roman" w:hAnsi="Times"/>
-          <w:color w:val="000000" w:themeColor="text1"/>
-          <w:sz w:val="22"/>
-          <w:szCs w:val="22"/>
-        </w:rPr>
-        <w:t xml:space="preserve">; or whether it’s </w:t>
-      </w:r>
-      <w:r>
-        <w:rPr>
-          <w:rFonts w:ascii="Times" w:eastAsia="Times New Roman" w:hAnsi="Times"/>
-          <w:color w:val="000000" w:themeColor="text1"/>
-          <w:sz w:val="22"/>
-          <w:szCs w:val="22"/>
-        </w:rPr>
-        <w:t>encoded ‘laterally’—i.e., inherent in the neural coding of e.g., a specific cortical layer—or vertically through top-down feedback</w:t>
-      </w:r>
-      <w:r>
-        <w:rPr>
-          <w:rFonts w:ascii="Times" w:eastAsia="Times New Roman" w:hAnsi="Times"/>
-          <w:color w:val="000000" w:themeColor="text1"/>
-          <w:sz w:val="22"/>
-          <w:szCs w:val="22"/>
-        </w:rPr>
-        <w:t>, see Kuperberg &amp; Jaeger, 2016</w:t>
-      </w:r>
-      <w:r>
-        <w:rPr>
-          <w:rFonts w:ascii="Times" w:eastAsia="Times New Roman" w:hAnsi="Times"/>
-          <w:color w:val="000000" w:themeColor="text1"/>
-          <w:sz w:val="22"/>
-          <w:szCs w:val="22"/>
-        </w:rPr>
-        <w:t xml:space="preserve">) </w:t>
-      </w:r>
-      <w:r>
-        <w:rPr>
-          <w:rFonts w:ascii="Times" w:eastAsia="Times New Roman" w:hAnsi="Times"/>
-          <w:color w:val="000000" w:themeColor="text1"/>
-          <w:sz w:val="22"/>
-          <w:szCs w:val="22"/>
-        </w:rPr>
-        <w:t>remains a topic of debate in computational neuroscience</w:t>
-      </w:r>
-      <w:r>
-        <w:rPr>
-          <w:rFonts w:ascii="Times" w:eastAsia="Times New Roman" w:hAnsi="Times"/>
-          <w:color w:val="000000" w:themeColor="text1"/>
-          <w:sz w:val="22"/>
-          <w:szCs w:val="22"/>
-        </w:rPr>
-        <w:t xml:space="preserve"> but that it is a </w:t>
+        <w:commentReference w:id="7"/>
+      </w:r>
+      <w:r>
+        <w:rPr>
+          <w:rFonts w:ascii="Times" w:eastAsia="Times New Roman" w:hAnsi="Times"/>
+          <w:color w:val="000000" w:themeColor="text1"/>
+          <w:sz w:val="22"/>
+          <w:szCs w:val="22"/>
+        </w:rPr>
+        <w:t xml:space="preserve">his description is </w:t>
+      </w:r>
+      <w:proofErr w:type="gramStart"/>
+      <w:r>
+        <w:rPr>
+          <w:rFonts w:ascii="Times" w:eastAsia="Times New Roman" w:hAnsi="Times"/>
+          <w:color w:val="000000" w:themeColor="text1"/>
+          <w:sz w:val="22"/>
+          <w:szCs w:val="22"/>
+        </w:rPr>
+        <w:t>sparse</w:t>
+      </w:r>
+      <w:proofErr w:type="gramEnd"/>
+      <w:r>
+        <w:rPr>
+          <w:rFonts w:ascii="Times" w:eastAsia="Times New Roman" w:hAnsi="Times"/>
+          <w:color w:val="000000" w:themeColor="text1"/>
+          <w:sz w:val="22"/>
+          <w:szCs w:val="22"/>
+        </w:rPr>
+        <w:t xml:space="preserve"> but t</w:t>
+      </w:r>
+      <w:r>
+        <w:rPr>
+          <w:rFonts w:ascii="Times" w:eastAsia="Times New Roman" w:hAnsi="Times"/>
+          <w:color w:val="000000" w:themeColor="text1"/>
+          <w:sz w:val="22"/>
+          <w:szCs w:val="22"/>
+        </w:rPr>
+        <w:t xml:space="preserve">he following </w:t>
+      </w:r>
+      <w:r>
+        <w:rPr>
+          <w:rFonts w:ascii="Times" w:eastAsia="Times New Roman" w:hAnsi="Times"/>
+          <w:color w:val="000000" w:themeColor="text1"/>
+          <w:sz w:val="22"/>
+          <w:szCs w:val="22"/>
+        </w:rPr>
+        <w:t xml:space="preserve">quotes </w:t>
+      </w:r>
+      <w:r>
+        <w:rPr>
+          <w:rFonts w:ascii="Times" w:eastAsia="Times New Roman" w:hAnsi="Times"/>
+          <w:color w:val="000000" w:themeColor="text1"/>
+          <w:sz w:val="22"/>
+          <w:szCs w:val="22"/>
+        </w:rPr>
+        <w:t xml:space="preserve">describe the </w:t>
       </w:r>
       <w:r>
         <w:rPr>
@@ -2770,113 +2879,16 @@
           <w:sz w:val="22"/>
           <w:szCs w:val="22"/>
         </w:rPr>
-        <w:t>theoretical quantity</w:t>
-      </w:r>
-      <w:r>
-        <w:rPr>
-          <w:rFonts w:ascii="Times" w:eastAsia="Times New Roman" w:hAnsi="Times"/>
-          <w:color w:val="000000" w:themeColor="text1"/>
-          <w:sz w:val="22"/>
-          <w:szCs w:val="22"/>
-        </w:rPr>
-        <w:t xml:space="preserve"> that is important in understanding processing and learning across the cognitive sciences is pretty uncontroversial.</w:t>
-      </w:r>
-    </w:p>
-    <w:p>
-      <w:pPr>
-        <w:ind w:firstLine="0"/>
-        <w:rPr>
-          <w:rFonts w:ascii="Times" w:eastAsia="Times New Roman" w:hAnsi="Times"/>
-          <w:color w:val="000000" w:themeColor="text1"/>
-          <w:sz w:val="22"/>
-          <w:szCs w:val="22"/>
-        </w:rPr>
-      </w:pPr>
-    </w:p>
-    <w:p>
-      <w:pPr>
-        <w:ind w:firstLine="0"/>
-        <w:rPr>
-          <w:rFonts w:ascii="Times" w:eastAsia="Times New Roman" w:hAnsi="Times"/>
-          <w:color w:val="000000" w:themeColor="text1"/>
-          <w:sz w:val="22"/>
-          <w:szCs w:val="22"/>
-        </w:rPr>
-      </w:pPr>
-      <w:r>
-        <w:rPr>
-          <w:rFonts w:ascii="Times" w:eastAsia="Times New Roman" w:hAnsi="Times"/>
-          <w:color w:val="000000" w:themeColor="text1"/>
-          <w:sz w:val="22"/>
-          <w:szCs w:val="22"/>
-        </w:rPr>
-        <w:t xml:space="preserve">So, of course, prediction errors are not specific to changes in decision-making. In fact, it’s hard to conceive of any reasonable learning account that does not directly or indirectly refer to prediction errors (see also Jaeger &amp; Snider, 2013 on discussion of the term “error-based learning” or </w:t>
-      </w:r>
-      <w:r>
-        <w:rPr>
-          <w:rFonts w:ascii="Times" w:eastAsia="Times New Roman" w:hAnsi="Times"/>
-          <w:color w:val="000000" w:themeColor="text1"/>
-          <w:sz w:val="22"/>
-          <w:szCs w:val="22"/>
-        </w:rPr>
-        <w:t xml:space="preserve">Qian, Jaeger, &amp; </w:t>
-      </w:r>
-      <w:proofErr w:type="spellStart"/>
-      <w:r>
-        <w:rPr>
-          <w:rFonts w:ascii="Times" w:eastAsia="Times New Roman" w:hAnsi="Times"/>
-          <w:color w:val="000000" w:themeColor="text1"/>
-          <w:sz w:val="22"/>
-          <w:szCs w:val="22"/>
-        </w:rPr>
-        <w:t>Aslin</w:t>
-      </w:r>
-      <w:proofErr w:type="spellEnd"/>
-      <w:r>
-        <w:rPr>
-          <w:rFonts w:ascii="Times" w:eastAsia="Times New Roman" w:hAnsi="Times"/>
-          <w:color w:val="000000" w:themeColor="text1"/>
-          <w:sz w:val="22"/>
-          <w:szCs w:val="22"/>
-        </w:rPr>
-        <w:t xml:space="preserve">, 2012 </w:t>
-      </w:r>
-      <w:r>
-        <w:rPr>
-          <w:rFonts w:ascii="Times" w:eastAsia="Times New Roman" w:hAnsi="Times"/>
-          <w:color w:val="000000" w:themeColor="text1"/>
-          <w:sz w:val="22"/>
-          <w:szCs w:val="22"/>
-        </w:rPr>
-        <w:t>on the role of prediction error in general theory of learning</w:t>
-      </w:r>
-      <w:r>
-        <w:rPr>
-          <w:rFonts w:ascii="Times" w:eastAsia="Times New Roman" w:hAnsi="Times"/>
-          <w:color w:val="000000" w:themeColor="text1"/>
-          <w:sz w:val="22"/>
-          <w:szCs w:val="22"/>
-        </w:rPr>
-        <w:t>).</w:t>
-      </w:r>
-      <w:r>
-        <w:rPr>
-          <w:rFonts w:ascii="Times" w:eastAsia="Times New Roman" w:hAnsi="Times"/>
-          <w:color w:val="000000" w:themeColor="text1"/>
-          <w:sz w:val="22"/>
-          <w:szCs w:val="22"/>
-        </w:rPr>
-        <w:t xml:space="preserve"> Kleinschmidt </w:t>
-      </w:r>
-      <w:r>
-        <w:rPr>
-          <w:rFonts w:ascii="Times" w:eastAsia="Times New Roman" w:hAnsi="Times"/>
-          <w:color w:val="000000" w:themeColor="text1"/>
-          <w:sz w:val="22"/>
-          <w:szCs w:val="22"/>
-        </w:rPr>
-        <w:lastRenderedPageBreak/>
-        <w:t xml:space="preserve">&amp; Jaeger (2015), for example, is a model of </w:t>
+        <w:t xml:space="preserve">representations </w:t>
+      </w:r>
+      <w:r>
+        <w:rPr>
+          <w:rFonts w:ascii="Times" w:eastAsia="Times New Roman" w:hAnsi="Times"/>
+          <w:color w:val="000000" w:themeColor="text1"/>
+          <w:sz w:val="22"/>
+          <w:szCs w:val="22"/>
+        </w:rPr>
+        <w:t xml:space="preserve">assumed, and </w:t>
       </w:r>
       <w:r>
         <w:rPr>
@@ -2887,74 +2899,36 @@
           <w:sz w:val="22"/>
           <w:szCs w:val="22"/>
         </w:rPr>
-        <w:t>perceptual learning</w:t>
-      </w:r>
-      <w:r>
-        <w:rPr>
-          <w:rFonts w:ascii="Times" w:eastAsia="Times New Roman" w:hAnsi="Times"/>
-          <w:color w:val="000000" w:themeColor="text1"/>
-          <w:sz w:val="22"/>
-          <w:szCs w:val="22"/>
-        </w:rPr>
-        <w:t xml:space="preserve"> that is sensitive to prediction errors (</w:t>
-      </w:r>
-      <w:r>
-        <w:rPr>
-          <w:rFonts w:ascii="Times" w:eastAsia="Times New Roman" w:hAnsi="Times"/>
-          <w:color w:val="000000" w:themeColor="text1"/>
-          <w:sz w:val="22"/>
-          <w:szCs w:val="22"/>
-        </w:rPr>
-        <w:t xml:space="preserve">see </w:t>
-      </w:r>
-      <w:r>
-        <w:rPr>
-          <w:rFonts w:ascii="Times" w:eastAsia="Times New Roman" w:hAnsi="Times"/>
-          <w:color w:val="000000" w:themeColor="text1"/>
-          <w:sz w:val="22"/>
-          <w:szCs w:val="22"/>
-        </w:rPr>
-        <w:t xml:space="preserve">Jaeger et al., 2019 for </w:t>
-      </w:r>
-      <w:r>
-        <w:rPr>
-          <w:rFonts w:ascii="Times" w:eastAsia="Times New Roman" w:hAnsi="Times"/>
-          <w:color w:val="000000" w:themeColor="text1"/>
-          <w:sz w:val="22"/>
-          <w:szCs w:val="22"/>
-        </w:rPr>
-        <w:t xml:space="preserve">discussion and demonstration of how Bayesian belief-updating without ever referring to prediction errors is </w:t>
-      </w:r>
-      <w:proofErr w:type="gramStart"/>
-      <w:r>
-        <w:rPr>
-          <w:rFonts w:ascii="Times" w:eastAsia="Times New Roman" w:hAnsi="Times"/>
-          <w:color w:val="000000" w:themeColor="text1"/>
-          <w:sz w:val="22"/>
-          <w:szCs w:val="22"/>
-        </w:rPr>
-        <w:t>actually sensitive</w:t>
-      </w:r>
-      <w:proofErr w:type="gramEnd"/>
-      <w:r>
-        <w:rPr>
-          <w:rFonts w:ascii="Times" w:eastAsia="Times New Roman" w:hAnsi="Times"/>
-          <w:color w:val="000000" w:themeColor="text1"/>
-          <w:sz w:val="22"/>
-          <w:szCs w:val="22"/>
-        </w:rPr>
-        <w:t xml:space="preserve"> to prediction errors</w:t>
-      </w:r>
-      <w:r>
-        <w:rPr>
-          <w:rFonts w:ascii="Times" w:eastAsia="Times New Roman" w:hAnsi="Times"/>
-          <w:color w:val="000000" w:themeColor="text1"/>
-          <w:sz w:val="22"/>
-          <w:szCs w:val="22"/>
-        </w:rPr>
-        <w:t xml:space="preserve">). </w:t>
-      </w:r>
-      <w:r>
+        <w:t>computations</w:t>
+      </w:r>
+      <w:r>
+        <w:rPr>
+          <w:rFonts w:ascii="Times" w:eastAsia="Times New Roman" w:hAnsi="Times"/>
+          <w:color w:val="000000" w:themeColor="text1"/>
+          <w:sz w:val="22"/>
+          <w:szCs w:val="22"/>
+        </w:rPr>
+        <w:t xml:space="preserve"> performed, by the model:</w:t>
+      </w:r>
+    </w:p>
+    <w:p>
+      <w:pPr>
+        <w:ind w:firstLine="0"/>
+        <w:rPr>
+          <w:rFonts w:ascii="Times" w:eastAsia="Times New Roman" w:hAnsi="Times"/>
+          <w:color w:val="000000" w:themeColor="text1"/>
+          <w:sz w:val="22"/>
+          <w:szCs w:val="22"/>
+        </w:rPr>
+      </w:pPr>
+    </w:p>
+    <w:p>
+      <w:pPr>
+        <w:pStyle w:val="ListParagraph"/>
+        <w:numPr>
+          <w:ilvl w:val="0"/>
+          <w:numId w:val="16"/>
+        </w:numPr>
         <w:rPr>
           <w:rFonts w:ascii="Times" w:eastAsia="Times New Roman" w:hAnsi="Times"/>
           <w:b/>
@@ -2963,16 +2937,60 @@
           <w:sz w:val="22"/>
           <w:szCs w:val="22"/>
         </w:rPr>
-        <w:t>We feel these are all rather general points that have been clarified elsewhere</w:t>
-      </w:r>
-      <w:r>
-        <w:rPr>
-          <w:rFonts w:ascii="Times" w:eastAsia="Times New Roman" w:hAnsi="Times"/>
-          <w:color w:val="000000" w:themeColor="text1"/>
-          <w:sz w:val="22"/>
-          <w:szCs w:val="22"/>
-        </w:rPr>
-        <w:t>, including in some of our earlier work</w:t>
+      </w:pPr>
+      <w:r>
+        <w:rPr>
+          <w:rFonts w:ascii="Times" w:eastAsia="Times New Roman" w:hAnsi="Times"/>
+          <w:color w:val="000000" w:themeColor="text1"/>
+          <w:sz w:val="22"/>
+          <w:szCs w:val="22"/>
+        </w:rPr>
+        <w:t>“</w:t>
+      </w:r>
+      <w:r>
+        <w:rPr>
+          <w:rFonts w:ascii="Times" w:eastAsia="Times New Roman" w:hAnsi="Times"/>
+          <w:color w:val="000000" w:themeColor="text1"/>
+          <w:sz w:val="22"/>
+          <w:szCs w:val="22"/>
+        </w:rPr>
+        <w:t>Feature and phonological levels of representation were both modeled by assigning activation values to a set of units that represent a probability density function (PDF) as depicted in the bar graphs of Fig. 6A and Fig. S4)</w:t>
+      </w:r>
+      <w:r>
+        <w:rPr>
+          <w:rFonts w:ascii="Times" w:eastAsia="Times New Roman" w:hAnsi="Times"/>
+          <w:color w:val="000000" w:themeColor="text1"/>
+          <w:sz w:val="22"/>
+          <w:szCs w:val="22"/>
+        </w:rPr>
+        <w:t>.”</w:t>
+      </w:r>
+      <w:r>
+        <w:rPr>
+          <w:rFonts w:ascii="Times" w:eastAsia="Times New Roman" w:hAnsi="Times"/>
+          <w:color w:val="000000" w:themeColor="text1"/>
+          <w:sz w:val="22"/>
+          <w:szCs w:val="22"/>
+        </w:rPr>
+        <w:t xml:space="preserve"> </w:t>
+      </w:r>
+      <w:r>
+        <w:rPr>
+          <w:rFonts w:ascii="Times" w:eastAsia="Times New Roman" w:hAnsi="Times"/>
+          <w:color w:val="000000" w:themeColor="text1"/>
+          <w:sz w:val="22"/>
+          <w:szCs w:val="22"/>
+        </w:rPr>
+        <w:sym w:font="Wingdings" w:char="F0DF"/>
+      </w:r>
+      <w:r>
+        <w:rPr>
+          <w:rFonts w:ascii="Times" w:eastAsia="Times New Roman" w:hAnsi="Times"/>
+          <w:color w:val="000000" w:themeColor="text1"/>
+          <w:sz w:val="22"/>
+          <w:szCs w:val="22"/>
+        </w:rPr>
+        <w:t xml:space="preserve"> </w:t>
       </w:r>
       <w:r>
         <w:rPr>
@@ -2983,26 +3001,500 @@
           <w:sz w:val="22"/>
           <w:szCs w:val="22"/>
         </w:rPr>
+        <w:t>This assumption matches those of Kleinschmidt &amp; Jaeger (2011, 2012, 2015) and ASP’s categorization model.</w:t>
+      </w:r>
+    </w:p>
+    <w:p>
+      <w:pPr>
+        <w:pStyle w:val="ListParagraph"/>
+        <w:numPr>
+          <w:ilvl w:val="0"/>
+          <w:numId w:val="16"/>
+        </w:numPr>
+        <w:rPr>
+          <w:rFonts w:ascii="Times" w:eastAsia="Times New Roman" w:hAnsi="Times"/>
+          <w:b/>
+          <w:bCs/>
+          <w:color w:val="000000" w:themeColor="text1"/>
+          <w:sz w:val="22"/>
+          <w:szCs w:val="22"/>
+        </w:rPr>
+      </w:pPr>
+      <w:r>
+        <w:rPr>
+          <w:rFonts w:ascii="Times" w:eastAsia="Times New Roman" w:hAnsi="Times"/>
+          <w:color w:val="000000" w:themeColor="text1"/>
+          <w:sz w:val="22"/>
+          <w:szCs w:val="22"/>
+        </w:rPr>
+        <w:t>“</w:t>
+      </w:r>
+      <w:r>
+        <w:rPr>
+          <w:rFonts w:ascii="Times" w:eastAsia="Times New Roman" w:hAnsi="Times"/>
+          <w:color w:val="000000" w:themeColor="text1"/>
+          <w:sz w:val="22"/>
+          <w:szCs w:val="22"/>
+        </w:rPr>
+        <w:t>In simulating perceptual learning, reductions in prediction error were attributed to changes in the variance or precision of predictions for sensory features.</w:t>
+      </w:r>
+      <w:r>
+        <w:rPr>
+          <w:rFonts w:ascii="Times" w:eastAsia="Times New Roman" w:hAnsi="Times"/>
+          <w:color w:val="000000" w:themeColor="text1"/>
+          <w:sz w:val="22"/>
+          <w:szCs w:val="22"/>
+        </w:rPr>
+        <w:t xml:space="preserve">” </w:t>
+      </w:r>
+      <w:r>
+        <w:rPr>
+          <w:rFonts w:ascii="Times" w:eastAsia="Times New Roman" w:hAnsi="Times"/>
+          <w:color w:val="000000" w:themeColor="text1"/>
+          <w:sz w:val="22"/>
+          <w:szCs w:val="22"/>
+        </w:rPr>
+        <w:sym w:font="Wingdings" w:char="F0DF"/>
+      </w:r>
+      <w:r>
+        <w:rPr>
+          <w:rFonts w:ascii="Times" w:eastAsia="Times New Roman" w:hAnsi="Times"/>
+          <w:color w:val="000000" w:themeColor="text1"/>
+          <w:sz w:val="22"/>
+          <w:szCs w:val="22"/>
+        </w:rPr>
+        <w:t xml:space="preserve"> This describes a specific subset of events that can occur from perceptual learning model like that in </w:t>
+      </w:r>
+      <w:r>
+        <w:rPr>
+          <w:rFonts w:ascii="Times" w:eastAsia="Times New Roman" w:hAnsi="Times"/>
+          <w:b/>
+          <w:bCs/>
+          <w:color w:val="000000" w:themeColor="text1"/>
+          <w:sz w:val="22"/>
+          <w:szCs w:val="22"/>
+        </w:rPr>
+        <w:t xml:space="preserve">Kleinschmidt &amp; Jaeger (2011, 2012, 2015) </w:t>
+      </w:r>
+      <w:r>
+        <w:rPr>
+          <w:rFonts w:ascii="Times" w:eastAsia="Times New Roman" w:hAnsi="Times"/>
+          <w:b/>
+          <w:bCs/>
+          <w:color w:val="000000" w:themeColor="text1"/>
+          <w:sz w:val="22"/>
+          <w:szCs w:val="22"/>
+        </w:rPr>
+        <w:t>integrated in ASP as the change model for category representations</w:t>
+      </w:r>
+      <w:r>
+        <w:rPr>
+          <w:rFonts w:ascii="Times" w:eastAsia="Times New Roman" w:hAnsi="Times"/>
+          <w:b/>
+          <w:bCs/>
+          <w:color w:val="000000" w:themeColor="text1"/>
+          <w:sz w:val="22"/>
+          <w:szCs w:val="22"/>
+        </w:rPr>
+        <w:t>.</w:t>
+      </w:r>
+      <w:r>
+        <w:rPr>
+          <w:rFonts w:ascii="Times" w:eastAsia="Times New Roman" w:hAnsi="Times"/>
+          <w:b/>
+          <w:bCs/>
+          <w:color w:val="000000" w:themeColor="text1"/>
+          <w:sz w:val="22"/>
+          <w:szCs w:val="22"/>
+        </w:rPr>
+        <w:t xml:space="preserve"> That is, the reviewer is correct: SD16 assume a model of changes in representations.</w:t>
+      </w:r>
+    </w:p>
+    <w:p>
+      <w:pPr>
+        <w:pStyle w:val="ListParagraph"/>
+        <w:numPr>
+          <w:ilvl w:val="0"/>
+          <w:numId w:val="16"/>
+        </w:numPr>
+        <w:rPr>
+          <w:rFonts w:ascii="Times" w:eastAsia="Times New Roman" w:hAnsi="Times"/>
+          <w:color w:val="000000" w:themeColor="text1"/>
+          <w:sz w:val="22"/>
+          <w:szCs w:val="22"/>
+        </w:rPr>
+      </w:pPr>
+      <w:r>
+        <w:rPr>
+          <w:rFonts w:ascii="Times" w:eastAsia="Times New Roman" w:hAnsi="Times"/>
+          <w:color w:val="000000" w:themeColor="text1"/>
+          <w:sz w:val="22"/>
+          <w:szCs w:val="22"/>
+        </w:rPr>
+        <w:t>“</w:t>
+      </w:r>
+      <w:r>
+        <w:rPr>
+          <w:rFonts w:ascii="Times" w:eastAsia="Times New Roman" w:hAnsi="Times"/>
+          <w:color w:val="000000" w:themeColor="text1"/>
+          <w:sz w:val="22"/>
+          <w:szCs w:val="22"/>
+        </w:rPr>
+        <w:t>We therefore simulated perceptual learning by contrasting perceptual outcomes and prediction errors, during a pretraining period in which the distribution of sensory features was more precise than predicted, with a post</w:t>
+      </w:r>
+      <w:r>
+        <w:rPr>
+          <w:rFonts w:ascii="Times" w:eastAsia="Times New Roman" w:hAnsi="Times"/>
+          <w:color w:val="000000" w:themeColor="text1"/>
+          <w:sz w:val="22"/>
+          <w:szCs w:val="22"/>
+        </w:rPr>
+        <w:t>-</w:t>
+      </w:r>
+      <w:r>
+        <w:rPr>
+          <w:rFonts w:ascii="Times" w:eastAsia="Times New Roman" w:hAnsi="Times"/>
+          <w:color w:val="000000" w:themeColor="text1"/>
+          <w:sz w:val="22"/>
+          <w:szCs w:val="22"/>
+        </w:rPr>
+        <w:t>training period in which predictions were made with an increased precision that matched the sensory input (i.e., we used identical parameters for the SD of the category-to-feature weights and the sensory input in Table S1)</w:t>
+      </w:r>
+      <w:r>
+        <w:rPr>
+          <w:rFonts w:ascii="Times" w:eastAsia="Times New Roman" w:hAnsi="Times"/>
+          <w:color w:val="000000" w:themeColor="text1"/>
+          <w:sz w:val="22"/>
+          <w:szCs w:val="22"/>
+        </w:rPr>
+        <w:t xml:space="preserve">” </w:t>
+      </w:r>
+      <w:r>
+        <w:rPr>
+          <w:rFonts w:ascii="Times" w:eastAsia="Times New Roman" w:hAnsi="Times"/>
+          <w:color w:val="000000" w:themeColor="text1"/>
+          <w:sz w:val="22"/>
+          <w:szCs w:val="22"/>
+        </w:rPr>
+        <w:sym w:font="Wingdings" w:char="F0DF"/>
+      </w:r>
+      <w:r>
+        <w:rPr>
+          <w:rFonts w:ascii="Times" w:eastAsia="Times New Roman" w:hAnsi="Times"/>
+          <w:color w:val="000000" w:themeColor="text1"/>
+          <w:sz w:val="22"/>
+          <w:szCs w:val="22"/>
+        </w:rPr>
         <w:t xml:space="preserve"> </w:t>
       </w:r>
       <w:r>
         <w:rPr>
           <w:rFonts w:ascii="Times" w:eastAsia="Times New Roman" w:hAnsi="Times"/>
-          <w:color w:val="000000" w:themeColor="text1"/>
-          <w:sz w:val="22"/>
-          <w:szCs w:val="22"/>
-        </w:rPr>
-        <w:t>(though we agree that confusion continues to exist about them).</w:t>
-      </w:r>
-      <w:r>
-        <w:rPr>
-          <w:rFonts w:ascii="Times" w:eastAsia="Times New Roman" w:hAnsi="Times"/>
+          <w:b/>
+          <w:bCs/>
+          <w:color w:val="000000" w:themeColor="text1"/>
+          <w:sz w:val="22"/>
+          <w:szCs w:val="22"/>
+        </w:rPr>
+        <w:t>In short, SD</w:t>
+      </w:r>
+      <w:r>
+        <w:rPr>
+          <w:rFonts w:ascii="Times" w:eastAsia="Times New Roman" w:hAnsi="Times"/>
+          <w:b/>
+          <w:bCs/>
+          <w:color w:val="000000" w:themeColor="text1"/>
+          <w:sz w:val="22"/>
+          <w:szCs w:val="22"/>
+        </w:rPr>
+        <w:t>16</w:t>
+      </w:r>
+      <w:r>
+        <w:rPr>
+          <w:rFonts w:ascii="Times" w:eastAsia="Times New Roman" w:hAnsi="Times"/>
+          <w:b/>
+          <w:bCs/>
+          <w:color w:val="000000" w:themeColor="text1"/>
+          <w:sz w:val="22"/>
+          <w:szCs w:val="22"/>
+        </w:rPr>
+        <w:t xml:space="preserve"> do</w:t>
+      </w:r>
+      <w:r>
+        <w:rPr>
+          <w:rFonts w:ascii="Times" w:eastAsia="Times New Roman" w:hAnsi="Times"/>
+          <w:b/>
+          <w:bCs/>
+          <w:color w:val="000000" w:themeColor="text1"/>
+          <w:sz w:val="22"/>
+          <w:szCs w:val="22"/>
+        </w:rPr>
+        <w:t>es</w:t>
+      </w:r>
+      <w:r>
+        <w:rPr>
+          <w:rFonts w:ascii="Times" w:eastAsia="Times New Roman" w:hAnsi="Times"/>
+          <w:b/>
+          <w:bCs/>
           <w:color w:val="000000" w:themeColor="text1"/>
           <w:sz w:val="22"/>
           <w:szCs w:val="22"/>
         </w:rPr>
         <w:t xml:space="preserve"> </w:t>
       </w:r>
+      <w:r>
+        <w:rPr>
+          <w:rFonts w:ascii="Times" w:eastAsia="Times New Roman" w:hAnsi="Times"/>
+          <w:b/>
+          <w:bCs/>
+          <w:color w:val="000000" w:themeColor="text1"/>
+          <w:sz w:val="22"/>
+          <w:szCs w:val="22"/>
+        </w:rPr>
+        <w:t>not</w:t>
+      </w:r>
+      <w:r>
+        <w:rPr>
+          <w:rFonts w:ascii="Times" w:eastAsia="Times New Roman" w:hAnsi="Times"/>
+          <w:b/>
+          <w:bCs/>
+          <w:i/>
+          <w:iCs/>
+          <w:color w:val="000000" w:themeColor="text1"/>
+          <w:sz w:val="22"/>
+          <w:szCs w:val="22"/>
+        </w:rPr>
+        <w:t xml:space="preserve"> </w:t>
+      </w:r>
+      <w:r>
+        <w:rPr>
+          <w:rFonts w:ascii="Times" w:eastAsia="Times New Roman" w:hAnsi="Times"/>
+          <w:b/>
+          <w:bCs/>
+          <w:color w:val="000000" w:themeColor="text1"/>
+          <w:sz w:val="22"/>
+          <w:szCs w:val="22"/>
+        </w:rPr>
+        <w:t xml:space="preserve">present </w:t>
+      </w:r>
+      <w:r>
+        <w:rPr>
+          <w:rFonts w:ascii="Times" w:eastAsia="Times New Roman" w:hAnsi="Times"/>
+          <w:b/>
+          <w:bCs/>
+          <w:color w:val="000000" w:themeColor="text1"/>
+          <w:sz w:val="22"/>
+          <w:szCs w:val="22"/>
+        </w:rPr>
+        <w:t>any</w:t>
+      </w:r>
+      <w:r>
+        <w:rPr>
+          <w:rFonts w:ascii="Times" w:eastAsia="Times New Roman" w:hAnsi="Times"/>
+          <w:b/>
+          <w:bCs/>
+          <w:color w:val="000000" w:themeColor="text1"/>
+          <w:sz w:val="22"/>
+          <w:szCs w:val="22"/>
+        </w:rPr>
+        <w:t xml:space="preserve"> </w:t>
+      </w:r>
+      <w:r>
+        <w:rPr>
+          <w:rFonts w:ascii="Times" w:eastAsia="Times New Roman" w:hAnsi="Times"/>
+          <w:b/>
+          <w:bCs/>
+          <w:color w:val="000000" w:themeColor="text1"/>
+          <w:sz w:val="22"/>
+          <w:szCs w:val="22"/>
+        </w:rPr>
+        <w:t xml:space="preserve">actual </w:t>
+      </w:r>
+      <w:r>
+        <w:rPr>
+          <w:rFonts w:ascii="Times" w:eastAsia="Times New Roman" w:hAnsi="Times"/>
+          <w:b/>
+          <w:bCs/>
+          <w:color w:val="000000" w:themeColor="text1"/>
+          <w:sz w:val="22"/>
+          <w:szCs w:val="22"/>
+        </w:rPr>
+        <w:t>learning</w:t>
+      </w:r>
+      <w:r>
+        <w:rPr>
+          <w:rFonts w:ascii="Times" w:eastAsia="Times New Roman" w:hAnsi="Times"/>
+          <w:b/>
+          <w:bCs/>
+          <w:color w:val="000000" w:themeColor="text1"/>
+          <w:sz w:val="22"/>
+          <w:szCs w:val="22"/>
+        </w:rPr>
+        <w:t>/change</w:t>
+      </w:r>
+      <w:r>
+        <w:rPr>
+          <w:rFonts w:ascii="Times" w:eastAsia="Times New Roman" w:hAnsi="Times"/>
+          <w:b/>
+          <w:bCs/>
+          <w:color w:val="000000" w:themeColor="text1"/>
+          <w:sz w:val="22"/>
+          <w:szCs w:val="22"/>
+        </w:rPr>
+        <w:t xml:space="preserve"> model. </w:t>
+      </w:r>
+      <w:r>
+        <w:rPr>
+          <w:rFonts w:ascii="Times" w:eastAsia="Times New Roman" w:hAnsi="Times"/>
+          <w:color w:val="000000" w:themeColor="text1"/>
+          <w:sz w:val="22"/>
+          <w:szCs w:val="22"/>
+        </w:rPr>
+        <w:t>Instead, they contrast a state assumed to be the starting state of the model (researchers’ degrees of freedom) to the end state of having correctly acquired the actual precision of the degraded speech</w:t>
+      </w:r>
+      <w:r>
+        <w:rPr>
+          <w:rFonts w:ascii="Times" w:eastAsia="Times New Roman" w:hAnsi="Times"/>
+          <w:color w:val="000000" w:themeColor="text1"/>
+          <w:sz w:val="22"/>
+          <w:szCs w:val="22"/>
+        </w:rPr>
+        <w:t xml:space="preserve"> (leaving open whether/when an actual learning model would arrive at that precision)</w:t>
+      </w:r>
+      <w:r>
+        <w:rPr>
+          <w:rFonts w:ascii="Times" w:eastAsia="Times New Roman" w:hAnsi="Times"/>
+          <w:color w:val="000000" w:themeColor="text1"/>
+          <w:sz w:val="22"/>
+          <w:szCs w:val="22"/>
+        </w:rPr>
+        <w:t>. For a proof of concept, this makes sense</w:t>
+      </w:r>
+      <w:r>
+        <w:rPr>
+          <w:rFonts w:ascii="Times" w:eastAsia="Times New Roman" w:hAnsi="Times"/>
+          <w:color w:val="000000" w:themeColor="text1"/>
+          <w:sz w:val="22"/>
+          <w:szCs w:val="22"/>
+        </w:rPr>
+        <w:t xml:space="preserve">, and </w:t>
+      </w:r>
+      <w:r>
+        <w:rPr>
+          <w:rFonts w:ascii="Times" w:eastAsia="Times New Roman" w:hAnsi="Times"/>
+          <w:color w:val="000000" w:themeColor="text1"/>
+          <w:sz w:val="22"/>
+          <w:szCs w:val="22"/>
+        </w:rPr>
+        <w:t>we have employed the same approach, skipping the need for an actual learning model, in several of our own</w:t>
+      </w:r>
+      <w:r>
+        <w:rPr>
+          <w:rFonts w:ascii="Times" w:eastAsia="Times New Roman" w:hAnsi="Times"/>
+          <w:color w:val="000000" w:themeColor="text1"/>
+          <w:sz w:val="22"/>
+          <w:szCs w:val="22"/>
+        </w:rPr>
+        <w:t xml:space="preserve"> studies (e</w:t>
+      </w:r>
+      <w:r>
+        <w:rPr>
+          <w:rFonts w:ascii="Times" w:eastAsia="Times New Roman" w:hAnsi="Times"/>
+          <w:color w:val="000000" w:themeColor="text1"/>
+          <w:sz w:val="22"/>
+          <w:szCs w:val="22"/>
+        </w:rPr>
+        <w:t xml:space="preserve">.g., </w:t>
+      </w:r>
+      <w:proofErr w:type="spellStart"/>
+      <w:r>
+        <w:rPr>
+          <w:rFonts w:ascii="Times" w:eastAsia="Times New Roman" w:hAnsi="Times"/>
+          <w:color w:val="000000" w:themeColor="text1"/>
+          <w:sz w:val="22"/>
+          <w:szCs w:val="22"/>
+        </w:rPr>
+        <w:t>Xie</w:t>
+      </w:r>
+      <w:proofErr w:type="spellEnd"/>
+      <w:r>
+        <w:rPr>
+          <w:rFonts w:ascii="Times" w:eastAsia="Times New Roman" w:hAnsi="Times"/>
+          <w:color w:val="000000" w:themeColor="text1"/>
+          <w:sz w:val="22"/>
+          <w:szCs w:val="22"/>
+        </w:rPr>
+        <w:t xml:space="preserve">, </w:t>
+      </w:r>
+      <w:proofErr w:type="spellStart"/>
+      <w:r>
+        <w:rPr>
+          <w:rFonts w:ascii="Times" w:eastAsia="Times New Roman" w:hAnsi="Times"/>
+          <w:color w:val="000000" w:themeColor="text1"/>
+          <w:sz w:val="22"/>
+          <w:szCs w:val="22"/>
+        </w:rPr>
+        <w:t>Buxo</w:t>
+      </w:r>
+      <w:proofErr w:type="spellEnd"/>
+      <w:r>
+        <w:rPr>
+          <w:rFonts w:ascii="Times" w:eastAsia="Times New Roman" w:hAnsi="Times"/>
+          <w:color w:val="000000" w:themeColor="text1"/>
+          <w:sz w:val="22"/>
+          <w:szCs w:val="22"/>
+        </w:rPr>
+        <w:t xml:space="preserve">-Lugo, &amp; </w:t>
+      </w:r>
+      <w:proofErr w:type="spellStart"/>
+      <w:r>
+        <w:rPr>
+          <w:rFonts w:ascii="Times" w:eastAsia="Times New Roman" w:hAnsi="Times"/>
+          <w:color w:val="000000" w:themeColor="text1"/>
+          <w:sz w:val="22"/>
+          <w:szCs w:val="22"/>
+        </w:rPr>
+        <w:t>Kurumada</w:t>
+      </w:r>
+      <w:proofErr w:type="spellEnd"/>
+      <w:r>
+        <w:rPr>
+          <w:rFonts w:ascii="Times" w:eastAsia="Times New Roman" w:hAnsi="Times"/>
+          <w:color w:val="000000" w:themeColor="text1"/>
+          <w:sz w:val="22"/>
+          <w:szCs w:val="22"/>
+        </w:rPr>
+        <w:t xml:space="preserve">, 2021; Tan, </w:t>
+      </w:r>
+      <w:proofErr w:type="spellStart"/>
+      <w:r>
+        <w:rPr>
+          <w:rFonts w:ascii="Times" w:eastAsia="Times New Roman" w:hAnsi="Times"/>
+          <w:color w:val="000000" w:themeColor="text1"/>
+          <w:sz w:val="22"/>
+          <w:szCs w:val="22"/>
+        </w:rPr>
+        <w:t>Xie</w:t>
+      </w:r>
+      <w:proofErr w:type="spellEnd"/>
+      <w:r>
+        <w:rPr>
+          <w:rFonts w:ascii="Times" w:eastAsia="Times New Roman" w:hAnsi="Times"/>
+          <w:color w:val="000000" w:themeColor="text1"/>
+          <w:sz w:val="22"/>
+          <w:szCs w:val="22"/>
+        </w:rPr>
+        <w:t>, &amp; Jaeger, 2021).</w:t>
+      </w:r>
+      <w:r>
+        <w:rPr>
+          <w:rFonts w:ascii="Times" w:eastAsia="Times New Roman" w:hAnsi="Times"/>
+          <w:color w:val="000000" w:themeColor="text1"/>
+          <w:sz w:val="22"/>
+          <w:szCs w:val="22"/>
+        </w:rPr>
+        <w:t xml:space="preserve"> We mention it here as context for the wording we chose to describe the SD model.</w:t>
+      </w:r>
     </w:p>
     <w:p>
       <w:pPr>
@@ -3020,57 +3512,431 @@
         <w:ind w:firstLine="0"/>
         <w:rPr>
           <w:rFonts w:ascii="Times" w:eastAsia="Times New Roman" w:hAnsi="Times"/>
-          <w:color w:val="000000" w:themeColor="text1"/>
-          <w:sz w:val="22"/>
-          <w:szCs w:val="22"/>
-        </w:rPr>
-      </w:pPr>
-      <w:r>
-        <w:rPr>
-          <w:rFonts w:ascii="Times" w:eastAsia="Times New Roman" w:hAnsi="Times"/>
-          <w:color w:val="000000" w:themeColor="text1"/>
-          <w:sz w:val="22"/>
-          <w:szCs w:val="22"/>
-        </w:rPr>
-        <w:t xml:space="preserve">The </w:t>
+          <w:color w:val="0031E6"/>
+          <w:sz w:val="22"/>
+          <w:szCs w:val="22"/>
+        </w:rPr>
+      </w:pPr>
+      <w:r>
+        <w:rPr>
+          <w:rFonts w:ascii="Times" w:eastAsia="Times New Roman" w:hAnsi="Times"/>
+          <w:color w:val="0031E6"/>
+          <w:sz w:val="22"/>
+          <w:szCs w:val="22"/>
+        </w:rPr>
+        <w:t>As such, I could have used a bit more explanation as to why prediction error is viewed as a signal to guide *post-perceptual* decisions (p. 28). Prediction error need not be conceptualized as relating to post-perceptual changes; indeed, phenomena like phonetic recalibration has often been described as a perceptual learning phenomenon (even dating back to the papers where the paradigm was introduced, such as Norris et al., 2003), which suggests a low-level perceptual locus rather than a post-perceptual locus (Goldstone, 1998). Furthermore, some work suggests that prediction error may be functionally equivalent to top-down feedback (i.e., may have a perceptual locus; Luthra et al., 2021, PB&amp;R). What, then, leads the authors to describe this phenomenon in terms of changes to post-perceptual biases? If this is just one possible view of how such learning should occur, I'd encourage the authors to say so explicitly. For instance, the sentence "Participants can use this prediction error—operationalized here as the surprisal (|) of the category label given the acoustic input—to adapt the biases for all categories" (lines 582-584) could be preceded with a clause like "Under the view that talker adaptation reflects changes at a post-perceptual stage of speech processing."</w:t>
+      </w:r>
+    </w:p>
+    <w:p>
+      <w:pPr>
+        <w:ind w:firstLine="0"/>
+        <w:rPr>
+          <w:rFonts w:ascii="Times" w:eastAsia="Times New Roman" w:hAnsi="Times"/>
+          <w:color w:val="0031E6"/>
+          <w:sz w:val="22"/>
+          <w:szCs w:val="22"/>
+        </w:rPr>
+      </w:pPr>
+    </w:p>
+    <w:p>
+      <w:pPr>
+        <w:ind w:firstLine="0"/>
+        <w:rPr>
+          <w:rFonts w:ascii="Times" w:eastAsia="Times New Roman" w:hAnsi="Times"/>
+          <w:color w:val="000000" w:themeColor="text1"/>
+          <w:sz w:val="22"/>
+          <w:szCs w:val="22"/>
+        </w:rPr>
+      </w:pPr>
+      <w:r>
+        <w:rPr>
+          <w:rFonts w:ascii="Times" w:eastAsia="Times New Roman" w:hAnsi="Times"/>
+          <w:b/>
+          <w:bCs/>
+          <w:color w:val="000000" w:themeColor="text1"/>
+          <w:sz w:val="22"/>
+          <w:szCs w:val="22"/>
+        </w:rPr>
+        <w:t xml:space="preserve">We now clarify that </w:t>
       </w:r>
       <w:proofErr w:type="gramStart"/>
       <w:r>
         <w:rPr>
           <w:rFonts w:ascii="Times" w:eastAsia="Times New Roman" w:hAnsi="Times"/>
-          <w:color w:val="000000" w:themeColor="text1"/>
-          <w:sz w:val="22"/>
-          <w:szCs w:val="22"/>
-        </w:rPr>
-        <w:t>particular passage</w:t>
+          <w:b/>
+          <w:bCs/>
+          <w:i/>
+          <w:iCs/>
+          <w:color w:val="000000" w:themeColor="text1"/>
+          <w:sz w:val="22"/>
+          <w:szCs w:val="22"/>
+        </w:rPr>
+        <w:t>all</w:t>
+      </w:r>
+      <w:r>
+        <w:rPr>
+          <w:rFonts w:ascii="Times" w:eastAsia="Times New Roman" w:hAnsi="Times"/>
+          <w:b/>
+          <w:bCs/>
+          <w:color w:val="000000" w:themeColor="text1"/>
+          <w:sz w:val="22"/>
+          <w:szCs w:val="22"/>
+        </w:rPr>
+        <w:t xml:space="preserve"> of</w:t>
       </w:r>
       <w:proofErr w:type="gramEnd"/>
       <w:r>
         <w:rPr>
           <w:rFonts w:ascii="Times" w:eastAsia="Times New Roman" w:hAnsi="Times"/>
-          <w:color w:val="000000" w:themeColor="text1"/>
-          <w:sz w:val="22"/>
-          <w:szCs w:val="22"/>
-        </w:rPr>
-        <w:t xml:space="preserve"> the reviewer quotes is from a Section that describes the change model for decision-making. So</w:t>
-      </w:r>
-      <w:r>
-        <w:rPr>
-          <w:rFonts w:ascii="Times" w:eastAsia="Times New Roman" w:hAnsi="Times"/>
-          <w:color w:val="000000" w:themeColor="text1"/>
-          <w:sz w:val="22"/>
-          <w:szCs w:val="22"/>
-        </w:rPr>
-        <w:t>,</w:t>
-      </w:r>
-      <w:r>
-        <w:rPr>
-          <w:rFonts w:ascii="Times" w:eastAsia="Times New Roman" w:hAnsi="Times"/>
-          <w:color w:val="000000" w:themeColor="text1"/>
-          <w:sz w:val="22"/>
-          <w:szCs w:val="22"/>
-        </w:rPr>
-        <w:t xml:space="preserve"> we feel that the context makes it quite clear that we are, at that moment in the manuscript, discussing how changes in decision-making are modeled. </w:t>
+          <w:b/>
+          <w:bCs/>
+          <w:color w:val="000000" w:themeColor="text1"/>
+          <w:sz w:val="22"/>
+          <w:szCs w:val="22"/>
+        </w:rPr>
+        <w:t xml:space="preserve"> the three change models are sensitive to prediction errors (</w:t>
+      </w:r>
+      <w:proofErr w:type="spellStart"/>
+      <w:r>
+        <w:rPr>
+          <w:rFonts w:ascii="Times" w:eastAsia="Times New Roman" w:hAnsi="Times"/>
+          <w:b/>
+          <w:bCs/>
+          <w:color w:val="000000" w:themeColor="text1"/>
+          <w:sz w:val="22"/>
+          <w:szCs w:val="22"/>
+        </w:rPr>
+        <w:t>fn</w:t>
+      </w:r>
+      <w:proofErr w:type="spellEnd"/>
+      <w:r>
+        <w:rPr>
+          <w:rFonts w:ascii="Times" w:eastAsia="Times New Roman" w:hAnsi="Times"/>
+          <w:b/>
+          <w:bCs/>
+          <w:color w:val="000000" w:themeColor="text1"/>
+          <w:sz w:val="22"/>
+          <w:szCs w:val="22"/>
+        </w:rPr>
+        <w:t xml:space="preserve"> </w:t>
+      </w:r>
+      <w:r>
+        <w:rPr>
+          <w:rFonts w:ascii="Times" w:eastAsia="Times New Roman" w:hAnsi="Times"/>
+          <w:b/>
+          <w:bCs/>
+          <w:color w:val="000000" w:themeColor="text1"/>
+          <w:sz w:val="22"/>
+          <w:szCs w:val="22"/>
+          <w:highlight w:val="yellow"/>
+        </w:rPr>
+        <w:t>XXX on p. XXX</w:t>
+      </w:r>
+      <w:r>
+        <w:rPr>
+          <w:rFonts w:ascii="Times" w:eastAsia="Times New Roman" w:hAnsi="Times"/>
+          <w:b/>
+          <w:bCs/>
+          <w:color w:val="000000" w:themeColor="text1"/>
+          <w:sz w:val="22"/>
+          <w:szCs w:val="22"/>
+        </w:rPr>
+        <w:t xml:space="preserve">). </w:t>
+      </w:r>
+      <w:r>
+        <w:rPr>
+          <w:rFonts w:ascii="Times" w:eastAsia="Times New Roman" w:hAnsi="Times"/>
+          <w:color w:val="000000" w:themeColor="text1"/>
+          <w:sz w:val="22"/>
+          <w:szCs w:val="22"/>
+        </w:rPr>
+        <w:t xml:space="preserve">Kleinschmidt &amp; Jaeger (2015), for example, is a model of </w:t>
+      </w:r>
+      <w:r>
+        <w:rPr>
+          <w:rFonts w:ascii="Times" w:eastAsia="Times New Roman" w:hAnsi="Times"/>
+          <w:i/>
+          <w:iCs/>
+          <w:color w:val="000000" w:themeColor="text1"/>
+          <w:sz w:val="22"/>
+          <w:szCs w:val="22"/>
+        </w:rPr>
+        <w:t>perceptual learning</w:t>
+      </w:r>
+      <w:r>
+        <w:rPr>
+          <w:rFonts w:ascii="Times" w:eastAsia="Times New Roman" w:hAnsi="Times"/>
+          <w:color w:val="000000" w:themeColor="text1"/>
+          <w:sz w:val="22"/>
+          <w:szCs w:val="22"/>
+        </w:rPr>
+        <w:t xml:space="preserve"> that is sensitive to prediction errors (see </w:t>
+      </w:r>
+      <w:r>
+        <w:rPr>
+          <w:rFonts w:ascii="Times" w:eastAsia="Times New Roman" w:hAnsi="Times"/>
+          <w:color w:val="000000" w:themeColor="text1"/>
+          <w:sz w:val="22"/>
+          <w:szCs w:val="22"/>
+        </w:rPr>
+        <w:t xml:space="preserve">Jaeger et al., 2019 for </w:t>
+      </w:r>
+      <w:r>
+        <w:rPr>
+          <w:rFonts w:ascii="Times" w:eastAsia="Times New Roman" w:hAnsi="Times"/>
+          <w:color w:val="000000" w:themeColor="text1"/>
+          <w:sz w:val="22"/>
+          <w:szCs w:val="22"/>
+        </w:rPr>
+        <w:t xml:space="preserve">discussion and demonstration of how Bayesian belief-updating without ever referring to prediction errors is </w:t>
+      </w:r>
+      <w:proofErr w:type="gramStart"/>
+      <w:r>
+        <w:rPr>
+          <w:rFonts w:ascii="Times" w:eastAsia="Times New Roman" w:hAnsi="Times"/>
+          <w:color w:val="000000" w:themeColor="text1"/>
+          <w:sz w:val="22"/>
+          <w:szCs w:val="22"/>
+        </w:rPr>
+        <w:t>actually sensitive</w:t>
+      </w:r>
+      <w:proofErr w:type="gramEnd"/>
+      <w:r>
+        <w:rPr>
+          <w:rFonts w:ascii="Times" w:eastAsia="Times New Roman" w:hAnsi="Times"/>
+          <w:color w:val="000000" w:themeColor="text1"/>
+          <w:sz w:val="22"/>
+          <w:szCs w:val="22"/>
+        </w:rPr>
+        <w:t xml:space="preserve"> to prediction errors).</w:t>
+      </w:r>
+      <w:r>
+        <w:rPr>
+          <w:rFonts w:ascii="Times" w:eastAsia="Times New Roman" w:hAnsi="Times"/>
+          <w:color w:val="000000" w:themeColor="text1"/>
+          <w:sz w:val="22"/>
+          <w:szCs w:val="22"/>
+        </w:rPr>
+        <w:t xml:space="preserve"> </w:t>
+      </w:r>
+      <w:r>
+        <w:rPr>
+          <w:rFonts w:ascii="Times" w:eastAsia="Times New Roman" w:hAnsi="Times"/>
+          <w:color w:val="000000" w:themeColor="text1"/>
+          <w:sz w:val="22"/>
+          <w:szCs w:val="22"/>
+        </w:rPr>
+        <w:t>We have also removed the paragraph with links to the prediction error literature, in order to avoid that this aspect is seen as particular to this change model.</w:t>
+      </w:r>
+    </w:p>
+    <w:p>
+      <w:pPr>
+        <w:ind w:firstLine="0"/>
+        <w:rPr>
+          <w:rFonts w:ascii="Times" w:eastAsia="Times New Roman" w:hAnsi="Times"/>
+          <w:color w:val="000000" w:themeColor="text1"/>
+          <w:sz w:val="22"/>
+          <w:szCs w:val="22"/>
+        </w:rPr>
+      </w:pPr>
+    </w:p>
+    <w:p>
+      <w:pPr>
+        <w:ind w:firstLine="0"/>
+        <w:rPr>
+          <w:rFonts w:ascii="Times" w:eastAsia="Times New Roman" w:hAnsi="Times"/>
+          <w:color w:val="000000" w:themeColor="text1"/>
+          <w:sz w:val="22"/>
+          <w:szCs w:val="22"/>
+        </w:rPr>
+      </w:pPr>
+      <w:r>
+        <w:rPr>
+          <w:rFonts w:ascii="Times" w:eastAsia="Times New Roman" w:hAnsi="Times"/>
+          <w:color w:val="000000" w:themeColor="text1"/>
+          <w:sz w:val="22"/>
+          <w:szCs w:val="22"/>
+        </w:rPr>
+        <w:t>P</w:t>
+      </w:r>
+      <w:r>
+        <w:rPr>
+          <w:rFonts w:ascii="Times" w:eastAsia="Times New Roman" w:hAnsi="Times"/>
+          <w:color w:val="000000" w:themeColor="text1"/>
+          <w:sz w:val="22"/>
+          <w:szCs w:val="22"/>
+        </w:rPr>
+        <w:t xml:space="preserve">rediction errors can—and probably do—exist at many levels of representations. </w:t>
+      </w:r>
+      <w:r>
+        <w:rPr>
+          <w:rFonts w:ascii="Times" w:eastAsia="Times New Roman" w:hAnsi="Times"/>
+          <w:color w:val="000000" w:themeColor="text1"/>
+          <w:sz w:val="22"/>
+          <w:szCs w:val="22"/>
+        </w:rPr>
+        <w:t>And,</w:t>
+      </w:r>
+      <w:r>
+        <w:rPr>
+          <w:rFonts w:ascii="Times" w:eastAsia="Times New Roman" w:hAnsi="Times"/>
+          <w:color w:val="000000" w:themeColor="text1"/>
+          <w:sz w:val="22"/>
+          <w:szCs w:val="22"/>
+        </w:rPr>
+        <w:t xml:space="preserve"> in line with the reviewer’s comment, </w:t>
+      </w:r>
+      <w:r>
+        <w:rPr>
+          <w:rFonts w:ascii="Times" w:eastAsia="Times New Roman" w:hAnsi="Times"/>
+          <w:color w:val="000000" w:themeColor="text1"/>
+          <w:sz w:val="22"/>
+          <w:szCs w:val="22"/>
+        </w:rPr>
+        <w:t>for prediction errors to ‘make sense’, they need to encode the information that would correspond to ‘top-down’—or to be more cautious ‘context’—effects. How exactly prediction errors are coded (e.g., whether the narrow interpretation of predictive coding a la Friston holds up to scrutiny</w:t>
+      </w:r>
+      <w:r>
+        <w:rPr>
+          <w:rFonts w:ascii="Times" w:eastAsia="Times New Roman" w:hAnsi="Times"/>
+          <w:color w:val="000000" w:themeColor="text1"/>
+          <w:sz w:val="22"/>
+          <w:szCs w:val="22"/>
+        </w:rPr>
+        <w:t xml:space="preserve">; or whether it’s encoded ‘laterally’—i.e., inherent in the neural coding of e.g., a specific cortical layer—or vertically through top-down feedback, see Kuperberg &amp; Jaeger, 2016) </w:t>
+      </w:r>
+      <w:r>
+        <w:rPr>
+          <w:rFonts w:ascii="Times" w:eastAsia="Times New Roman" w:hAnsi="Times"/>
+          <w:color w:val="000000" w:themeColor="text1"/>
+          <w:sz w:val="22"/>
+          <w:szCs w:val="22"/>
+        </w:rPr>
+        <w:t>remains a topic of debate in computational neuroscience</w:t>
+      </w:r>
+      <w:r>
+        <w:rPr>
+          <w:rFonts w:ascii="Times" w:eastAsia="Times New Roman" w:hAnsi="Times"/>
+          <w:color w:val="000000" w:themeColor="text1"/>
+          <w:sz w:val="22"/>
+          <w:szCs w:val="22"/>
+        </w:rPr>
+        <w:t xml:space="preserve"> but that it is a </w:t>
+      </w:r>
+      <w:r>
+        <w:rPr>
+          <w:rFonts w:ascii="Times" w:eastAsia="Times New Roman" w:hAnsi="Times"/>
+          <w:i/>
+          <w:iCs/>
+          <w:color w:val="000000" w:themeColor="text1"/>
+          <w:sz w:val="22"/>
+          <w:szCs w:val="22"/>
+        </w:rPr>
+        <w:t>theoretical quantity</w:t>
+      </w:r>
+      <w:r>
+        <w:rPr>
+          <w:rFonts w:ascii="Times" w:eastAsia="Times New Roman" w:hAnsi="Times"/>
+          <w:color w:val="000000" w:themeColor="text1"/>
+          <w:sz w:val="22"/>
+          <w:szCs w:val="22"/>
+        </w:rPr>
+        <w:t xml:space="preserve"> that is important in understanding processing and learning across the cognitive sciences is pretty uncontroversial.</w:t>
+      </w:r>
+    </w:p>
+    <w:p>
+      <w:pPr>
+        <w:ind w:firstLine="0"/>
+        <w:rPr>
+          <w:rFonts w:ascii="Times" w:eastAsia="Times New Roman" w:hAnsi="Times"/>
+          <w:color w:val="000000" w:themeColor="text1"/>
+          <w:sz w:val="22"/>
+          <w:szCs w:val="22"/>
+        </w:rPr>
+      </w:pPr>
+    </w:p>
+    <w:p>
+      <w:pPr>
+        <w:ind w:firstLine="0"/>
+        <w:rPr>
+          <w:rFonts w:ascii="Times" w:eastAsia="Times New Roman" w:hAnsi="Times"/>
+          <w:color w:val="000000" w:themeColor="text1"/>
+          <w:sz w:val="22"/>
+          <w:szCs w:val="22"/>
+        </w:rPr>
+      </w:pPr>
+      <w:r>
+        <w:rPr>
+          <w:rFonts w:ascii="Times" w:eastAsia="Times New Roman" w:hAnsi="Times"/>
+          <w:color w:val="000000" w:themeColor="text1"/>
+          <w:sz w:val="22"/>
+          <w:szCs w:val="22"/>
+        </w:rPr>
+        <w:t>I</w:t>
+      </w:r>
+      <w:r>
+        <w:rPr>
+          <w:rFonts w:ascii="Times" w:eastAsia="Times New Roman" w:hAnsi="Times"/>
+          <w:color w:val="000000" w:themeColor="text1"/>
+          <w:sz w:val="22"/>
+          <w:szCs w:val="22"/>
+        </w:rPr>
+        <w:t xml:space="preserve">n fact, it’s hard to conceive of any reasonable learning account that does not directly or indirectly refer to prediction errors (see also Jaeger &amp; Snider, 2013 on discussion of the term “error-based learning” or </w:t>
+      </w:r>
+      <w:r>
+        <w:rPr>
+          <w:rFonts w:ascii="Times" w:eastAsia="Times New Roman" w:hAnsi="Times"/>
+          <w:color w:val="000000" w:themeColor="text1"/>
+          <w:sz w:val="22"/>
+          <w:szCs w:val="22"/>
+        </w:rPr>
+        <w:t xml:space="preserve">Qian, Jaeger, &amp; </w:t>
+      </w:r>
+      <w:proofErr w:type="spellStart"/>
+      <w:r>
+        <w:rPr>
+          <w:rFonts w:ascii="Times" w:eastAsia="Times New Roman" w:hAnsi="Times"/>
+          <w:color w:val="000000" w:themeColor="text1"/>
+          <w:sz w:val="22"/>
+          <w:szCs w:val="22"/>
+        </w:rPr>
+        <w:t>Aslin</w:t>
+      </w:r>
+      <w:proofErr w:type="spellEnd"/>
+      <w:r>
+        <w:rPr>
+          <w:rFonts w:ascii="Times" w:eastAsia="Times New Roman" w:hAnsi="Times"/>
+          <w:color w:val="000000" w:themeColor="text1"/>
+          <w:sz w:val="22"/>
+          <w:szCs w:val="22"/>
+        </w:rPr>
+        <w:t xml:space="preserve">, 2012 </w:t>
+      </w:r>
+      <w:r>
+        <w:rPr>
+          <w:rFonts w:ascii="Times" w:eastAsia="Times New Roman" w:hAnsi="Times"/>
+          <w:color w:val="000000" w:themeColor="text1"/>
+          <w:sz w:val="22"/>
+          <w:szCs w:val="22"/>
+        </w:rPr>
+        <w:t>on the role of prediction error in general theory of learning</w:t>
+      </w:r>
+      <w:r>
+        <w:rPr>
+          <w:rFonts w:ascii="Times" w:eastAsia="Times New Roman" w:hAnsi="Times"/>
+          <w:color w:val="000000" w:themeColor="text1"/>
+          <w:sz w:val="22"/>
+          <w:szCs w:val="22"/>
+        </w:rPr>
+        <w:t>).</w:t>
+      </w:r>
+      <w:r>
+        <w:rPr>
+          <w:rFonts w:ascii="Times" w:eastAsia="Times New Roman" w:hAnsi="Times"/>
+          <w:color w:val="000000" w:themeColor="text1"/>
+          <w:sz w:val="22"/>
+          <w:szCs w:val="22"/>
+        </w:rPr>
+        <w:t xml:space="preserve"> </w:t>
       </w:r>
     </w:p>
     <w:p>
@@ -3200,7 +4066,7 @@
         </w:rPr>
         <w:t>n</w:t>
       </w:r>
-      <w:commentRangeStart w:id="7"/>
+      <w:commentRangeStart w:id="8"/>
       <w:r>
         <w:rPr>
           <w:rFonts w:ascii="Times" w:eastAsia="Times New Roman" w:hAnsi="Times"/>
@@ -3210,7 +4076,19 @@
           <w:sz w:val="22"/>
           <w:szCs w:val="22"/>
         </w:rPr>
-        <w:t>ow clarify again that the three mechanisms should not be understood as discrete information-encapsulated processes</w:t>
+        <w:t xml:space="preserve">ow clarify again that the three mechanisms should not be </w:t>
+      </w:r>
+      <w:r>
+        <w:rPr>
+          <w:rFonts w:ascii="Times" w:eastAsia="Times New Roman" w:hAnsi="Times"/>
+          <w:b/>
+          <w:bCs/>
+          <w:color w:val="000000" w:themeColor="text1"/>
+          <w:sz w:val="22"/>
+          <w:szCs w:val="22"/>
+        </w:rPr>
+        <w:lastRenderedPageBreak/>
+        <w:t>understood as discrete information-encapsulated processes</w:t>
       </w:r>
       <w:r>
         <w:rPr>
@@ -3230,12 +4108,12 @@
         </w:rPr>
         <w:t xml:space="preserve"> </w:t>
       </w:r>
-      <w:commentRangeEnd w:id="7"/>
+      <w:commentRangeEnd w:id="8"/>
       <w:r>
         <w:rPr>
           <w:rStyle w:val="CommentReference"/>
         </w:rPr>
-        <w:commentReference w:id="7"/>
+        <w:commentReference w:id="8"/>
       </w:r>
       <w:r>
         <w:rPr>
@@ -3496,10 +4374,9 @@
           <w:sz w:val="22"/>
           <w:szCs w:val="22"/>
         </w:rPr>
-        <w:lastRenderedPageBreak/>
         <w:t xml:space="preserve">We appreciate this comment. </w:t>
       </w:r>
-      <w:commentRangeStart w:id="8"/>
+      <w:commentRangeStart w:id="9"/>
       <w:r>
         <w:rPr>
           <w:rFonts w:ascii="Times" w:eastAsia="Times New Roman" w:hAnsi="Times"/>
@@ -3520,12 +4397,12 @@
         </w:rPr>
         <w:t xml:space="preserve"> </w:t>
       </w:r>
-      <w:commentRangeEnd w:id="8"/>
+      <w:commentRangeEnd w:id="9"/>
       <w:r>
         <w:rPr>
           <w:rStyle w:val="CommentReference"/>
         </w:rPr>
-        <w:commentReference w:id="8"/>
+        <w:commentReference w:id="9"/>
       </w:r>
       <w:r>
         <w:rPr>
@@ -3536,7 +4413,7 @@
         </w:rPr>
         <w:t xml:space="preserve">Doing so for each mention of the variable would further lengthen the manuscript. We also considered adding a table with all variables but we’re not quite sure how that would go beyond Figures 8, 10, and 13. </w:t>
       </w:r>
-      <w:commentRangeStart w:id="9"/>
+      <w:commentRangeStart w:id="10"/>
       <w:r>
         <w:rPr>
           <w:rFonts w:ascii="Times" w:eastAsia="Times New Roman" w:hAnsi="Times"/>
@@ -3546,12 +4423,12 @@
         </w:rPr>
         <w:t>Would a figure that consolidates all three of these figures into one perhaps help?</w:t>
       </w:r>
-      <w:commentRangeEnd w:id="9"/>
+      <w:commentRangeEnd w:id="10"/>
       <w:r>
         <w:rPr>
           <w:rStyle w:val="CommentReference"/>
         </w:rPr>
-        <w:commentReference w:id="9"/>
+        <w:commentReference w:id="10"/>
       </w:r>
     </w:p>
     <w:p>
@@ -3747,7 +4624,7 @@
         </w:rPr>
         <w:t xml:space="preserve"> </w:t>
       </w:r>
-      <w:commentRangeStart w:id="10"/>
+      <w:commentRangeStart w:id="11"/>
       <w:r>
         <w:rPr>
           <w:rFonts w:ascii="Times" w:eastAsia="Times New Roman" w:hAnsi="Times"/>
@@ -3786,12 +4663,12 @@
         </w:rPr>
         <w:t xml:space="preserve"> </w:t>
       </w:r>
-      <w:commentRangeEnd w:id="10"/>
+      <w:commentRangeEnd w:id="11"/>
       <w:r>
         <w:rPr>
           <w:rStyle w:val="CommentReference"/>
         </w:rPr>
-        <w:commentReference w:id="10"/>
+        <w:commentReference w:id="11"/>
       </w:r>
       <w:r>
         <w:rPr>
@@ -3823,22 +4700,32 @@
         <w:br/>
         <w:t xml:space="preserve">p. 7, lines 211-216 — I'd recommend citing </w:t>
       </w:r>
-      <w:commentRangeStart w:id="11"/>
-      <w:r>
-        <w:rPr>
-          <w:rFonts w:ascii="Times" w:eastAsia="Times New Roman" w:hAnsi="Times"/>
-          <w:color w:val="0031E6"/>
-          <w:sz w:val="22"/>
-          <w:szCs w:val="22"/>
-        </w:rPr>
-        <w:t xml:space="preserve">Magnuson and Nusbaum (2007) for an alternative conception of normalization </w:t>
-      </w:r>
-      <w:commentRangeEnd w:id="11"/>
+      <w:commentRangeStart w:id="12"/>
+      <w:r>
+        <w:rPr>
+          <w:rFonts w:ascii="Times" w:eastAsia="Times New Roman" w:hAnsi="Times"/>
+          <w:color w:val="0031E6"/>
+          <w:sz w:val="22"/>
+          <w:szCs w:val="22"/>
+        </w:rPr>
+        <w:t xml:space="preserve">Magnuson and Nusbaum (2007) for an alternative </w:t>
+      </w:r>
+      <w:r>
+        <w:rPr>
+          <w:rFonts w:ascii="Times" w:eastAsia="Times New Roman" w:hAnsi="Times"/>
+          <w:color w:val="0031E6"/>
+          <w:sz w:val="22"/>
+          <w:szCs w:val="22"/>
+        </w:rPr>
+        <w:lastRenderedPageBreak/>
+        <w:t xml:space="preserve">conception of normalization </w:t>
+      </w:r>
+      <w:commentRangeEnd w:id="12"/>
       <w:r>
         <w:rPr>
           <w:rStyle w:val="CommentReference"/>
         </w:rPr>
-        <w:commentReference w:id="11"/>
+        <w:commentReference w:id="12"/>
       </w:r>
       <w:r>
         <w:rPr>
@@ -3922,7 +4809,7 @@
         <w:br/>
         <w:t>p. 8, line 222 — Maybe the question is whether normalization can *fully* explain talker-specific adaptation. As discussed elsewhere in the manuscript, there's some good work suggesting that while normalization helps, it only gets the listener so far, and it can be useful to condition category identity on other acoustic cues even after applying a normalization mechanism (</w:t>
       </w:r>
-      <w:commentRangeStart w:id="12"/>
+      <w:commentRangeStart w:id="13"/>
       <w:proofErr w:type="spellStart"/>
       <w:r>
         <w:rPr>
@@ -3943,12 +4830,12 @@
         </w:rPr>
         <w:t xml:space="preserve"> et al., 2020</w:t>
       </w:r>
-      <w:commentRangeEnd w:id="12"/>
+      <w:commentRangeEnd w:id="13"/>
       <w:r>
         <w:rPr>
           <w:rStyle w:val="CommentReference"/>
         </w:rPr>
-        <w:commentReference w:id="12"/>
+        <w:commentReference w:id="13"/>
       </w:r>
       <w:r>
         <w:rPr>
@@ -4011,7 +4898,7 @@
         </w:rPr>
         <w:br/>
       </w:r>
-      <w:commentRangeStart w:id="13"/>
+      <w:commentRangeStart w:id="14"/>
       <w:r>
         <w:rPr>
           <w:rFonts w:ascii="Times" w:eastAsia="Times New Roman" w:hAnsi="Times"/>
@@ -4041,12 +4928,12 @@
         </w:rPr>
         <w:t xml:space="preserve"> example is a striking one here because an additional analysis with the same dataset (Luthra et al., 2020) shows how these adaptive changes are tied to the activity of relatively early (temporoparietal) brain regions, potentially suggesting multiple mechanisms underlying talker adaptation and not just decision-level ones.</w:t>
       </w:r>
-      <w:commentRangeEnd w:id="13"/>
+      <w:commentRangeEnd w:id="14"/>
       <w:r>
         <w:rPr>
           <w:rStyle w:val="CommentReference"/>
         </w:rPr>
-        <w:commentReference w:id="13"/>
+        <w:commentReference w:id="14"/>
       </w:r>
     </w:p>
     <w:p>
@@ -4151,7 +5038,7 @@
         </w:rPr>
         <w:t xml:space="preserve">(p. </w:t>
       </w:r>
-      <w:commentRangeStart w:id="14"/>
+      <w:commentRangeStart w:id="15"/>
       <w:r>
         <w:rPr>
           <w:rFonts w:ascii="Times" w:eastAsia="Times New Roman" w:hAnsi="Times"/>
@@ -4163,12 +5050,12 @@
         </w:rPr>
         <w:t>XXX</w:t>
       </w:r>
-      <w:commentRangeEnd w:id="14"/>
+      <w:commentRangeEnd w:id="15"/>
       <w:r>
         <w:rPr>
           <w:rStyle w:val="CommentReference"/>
         </w:rPr>
-        <w:commentReference w:id="14"/>
+        <w:commentReference w:id="15"/>
       </w:r>
       <w:r>
         <w:rPr>
@@ -4294,7 +5181,7 @@
         <w:br/>
         <w:t xml:space="preserve">p. 14 -16, lines 353-355 — There are several other prominent examples of how the same acoustic stimulus can be perceived differently from moment to moment. For instance, the authors might consider citing </w:t>
       </w:r>
-      <w:commentRangeStart w:id="15"/>
+      <w:commentRangeStart w:id="16"/>
       <w:proofErr w:type="spellStart"/>
       <w:r>
         <w:rPr>
@@ -4344,12 +5231,12 @@
         </w:rPr>
         <w:br/>
       </w:r>
-      <w:commentRangeEnd w:id="15"/>
+      <w:commentRangeEnd w:id="16"/>
       <w:r>
         <w:rPr>
           <w:rStyle w:val="CommentReference"/>
         </w:rPr>
-        <w:commentReference w:id="15"/>
+        <w:commentReference w:id="16"/>
       </w:r>
     </w:p>
     <w:p>
@@ -4393,7 +5280,7 @@
         </w:rPr>
         <w:br/>
       </w:r>
-      <w:commentRangeStart w:id="16"/>
+      <w:commentRangeStart w:id="17"/>
       <w:r>
         <w:rPr>
           <w:rFonts w:ascii="Times" w:eastAsia="Times New Roman" w:hAnsi="Times"/>
@@ -4403,12 +5290,12 @@
         </w:rPr>
         <w:t>p. 22-23, lines 469-472 — N appears in lowercase in this sentence and when it appears in subscripts (see Figure 8 / Equation 3) but is in uppercase otherwise. Is there a distinction to be made between the upper and lowercase forms of N/n? If so, what's the difference? (If not, please use just one case!)</w:t>
       </w:r>
-      <w:commentRangeEnd w:id="16"/>
+      <w:commentRangeEnd w:id="17"/>
       <w:r>
         <w:rPr>
           <w:rStyle w:val="CommentReference"/>
         </w:rPr>
-        <w:commentReference w:id="16"/>
+        <w:commentReference w:id="17"/>
       </w:r>
       <w:r>
         <w:rPr>
@@ -4594,7 +5481,7 @@
         </w:rPr>
         <w:br/>
       </w:r>
-      <w:commentRangeStart w:id="17"/>
+      <w:commentRangeStart w:id="18"/>
       <w:r>
         <w:rPr>
           <w:rFonts w:ascii="Times" w:eastAsia="Times New Roman" w:hAnsi="Times"/>
@@ -4622,7 +5509,17 @@
           <w:sz w:val="22"/>
           <w:szCs w:val="22"/>
         </w:rPr>
-        <w:t xml:space="preserve"> et al., 2017) to explain why results might emerge through a change in bias for the labeled category. Given that a major point of </w:t>
+        <w:t xml:space="preserve"> et al., 2017) </w:t>
+      </w:r>
+      <w:r>
+        <w:rPr>
+          <w:rFonts w:ascii="Times" w:eastAsia="Times New Roman" w:hAnsi="Times"/>
+          <w:color w:val="0031E6"/>
+          <w:sz w:val="22"/>
+          <w:szCs w:val="22"/>
+        </w:rPr>
+        <w:lastRenderedPageBreak/>
+        <w:t xml:space="preserve">to explain why results might emerge through a change in bias for the labeled category. Given that a major point of </w:t>
       </w:r>
       <w:proofErr w:type="spellStart"/>
       <w:r>
@@ -4644,12 +5541,12 @@
         </w:rPr>
         <w:t xml:space="preserve"> et al. (2017) is that adaptation to Mandarin-accented English involves "more than a boundary shift," it might be helpful to foreshadow here that changes in response biases can capture these effects if the lapse rate is greater than 0 (Figure 15).</w:t>
       </w:r>
-      <w:commentRangeEnd w:id="17"/>
+      <w:commentRangeEnd w:id="18"/>
       <w:r>
         <w:rPr>
           <w:rStyle w:val="CommentReference"/>
         </w:rPr>
-        <w:commentReference w:id="17"/>
+        <w:commentReference w:id="18"/>
       </w:r>
     </w:p>
     <w:p>
@@ -4730,17 +5627,7 @@
           <w:sz w:val="22"/>
           <w:szCs w:val="22"/>
         </w:rPr>
-        <w:t xml:space="preserve">Thank </w:t>
-      </w:r>
-      <w:proofErr w:type="spellStart"/>
-      <w:r>
-        <w:rPr>
-          <w:rFonts w:ascii="Times" w:eastAsia="Times New Roman" w:hAnsi="Times"/>
-          <w:color w:val="000000" w:themeColor="text1"/>
-          <w:sz w:val="22"/>
-          <w:szCs w:val="22"/>
-        </w:rPr>
-        <w:t>you</w:t>
+        <w:t>Thank you</w:t>
       </w:r>
       <w:r>
         <w:rPr>
@@ -4758,17 +5645,7 @@
           <w:sz w:val="22"/>
           <w:szCs w:val="22"/>
         </w:rPr>
-        <w:t>This</w:t>
-      </w:r>
-      <w:proofErr w:type="spellEnd"/>
-      <w:r>
-        <w:rPr>
-          <w:rFonts w:ascii="Times" w:eastAsia="Times New Roman" w:hAnsi="Times"/>
-          <w:color w:val="000000" w:themeColor="text1"/>
-          <w:sz w:val="22"/>
-          <w:szCs w:val="22"/>
-        </w:rPr>
-        <w:t xml:space="preserve"> point seems orthogonal to our discussion. Given that the manuscript is already very long, we have opted not to mention these works.</w:t>
+        <w:t>This point seems orthogonal to our discussion. Given that the manuscript is already very long, we have opted not to mention these works.</w:t>
       </w:r>
     </w:p>
     <w:p>
@@ -4920,7 +5797,7 @@
         </w:rPr>
         <w:t xml:space="preserve"> et al. paper referenced here did implicate temporal regions, </w:t>
       </w:r>
-      <w:commentRangeStart w:id="18"/>
+      <w:commentRangeStart w:id="19"/>
       <w:r>
         <w:rPr>
           <w:rFonts w:ascii="Times" w:eastAsia="Times New Roman" w:hAnsi="Times"/>
@@ -4930,12 +5807,12 @@
         </w:rPr>
         <w:t xml:space="preserve">those authors also published a paper that same year in Neuroimage, </w:t>
       </w:r>
-      <w:commentRangeEnd w:id="18"/>
+      <w:commentRangeEnd w:id="19"/>
       <w:r>
         <w:rPr>
           <w:rStyle w:val="CommentReference"/>
         </w:rPr>
-        <w:commentReference w:id="18"/>
+        <w:commentReference w:id="19"/>
       </w:r>
       <w:r>
         <w:rPr>
@@ -5024,7 +5901,6 @@
           <w:sz w:val="22"/>
           <w:szCs w:val="22"/>
         </w:rPr>
-        <w:lastRenderedPageBreak/>
         <w:br/>
       </w:r>
       <w:r>
@@ -5213,9 +6089,21 @@
           <w:sz w:val="22"/>
           <w:szCs w:val="22"/>
         </w:rPr>
-        <w:t>We</w:t>
-      </w:r>
-      <w:r>
+        <w:t xml:space="preserve">We summarize this evidence in more depth in the SI (§7)”. </w:t>
+      </w:r>
+      <w:r>
+        <w:rPr>
+          <w:rFonts w:ascii="Times" w:eastAsia="Times New Roman" w:hAnsi="Times"/>
+          <w:color w:val="000000" w:themeColor="text1"/>
+          <w:sz w:val="22"/>
+          <w:szCs w:val="22"/>
+        </w:rPr>
+        <w:t>We then continue with some brief examples from that section that constitute such evidence.</w:t>
+      </w:r>
+    </w:p>
+    <w:p>
+      <w:pPr>
+        <w:ind w:firstLine="0"/>
         <w:rPr>
           <w:rFonts w:ascii="Times" w:eastAsia="Times New Roman" w:hAnsi="Times"/>
           <w:i/>
@@ -5224,51 +6112,6 @@
           <w:sz w:val="22"/>
           <w:szCs w:val="22"/>
         </w:rPr>
-        <w:t xml:space="preserve"> </w:t>
-      </w:r>
-      <w:r>
-        <w:rPr>
-          <w:rFonts w:ascii="Times" w:eastAsia="Times New Roman" w:hAnsi="Times"/>
-          <w:i/>
-          <w:iCs/>
-          <w:color w:val="000000" w:themeColor="text1"/>
-          <w:sz w:val="22"/>
-          <w:szCs w:val="22"/>
-        </w:rPr>
-        <w:t>summarize this evidence in more depth in the SI (§7)</w:t>
-      </w:r>
-      <w:r>
-        <w:rPr>
-          <w:rFonts w:ascii="Times" w:eastAsia="Times New Roman" w:hAnsi="Times"/>
-          <w:i/>
-          <w:iCs/>
-          <w:color w:val="000000" w:themeColor="text1"/>
-          <w:sz w:val="22"/>
-          <w:szCs w:val="22"/>
-        </w:rPr>
-        <w:t xml:space="preserve">”. </w:t>
-      </w:r>
-      <w:r>
-        <w:rPr>
-          <w:rFonts w:ascii="Times" w:eastAsia="Times New Roman" w:hAnsi="Times"/>
-          <w:color w:val="000000" w:themeColor="text1"/>
-          <w:sz w:val="22"/>
-          <w:szCs w:val="22"/>
-        </w:rPr>
-        <w:t>We then continue with some brief examples from that section that constitute such evidence.</w:t>
-      </w:r>
-    </w:p>
-    <w:p>
-      <w:pPr>
-        <w:ind w:firstLine="0"/>
-        <w:rPr>
-          <w:rFonts w:ascii="Times" w:eastAsia="Times New Roman" w:hAnsi="Times"/>
-          <w:i/>
-          <w:iCs/>
-          <w:color w:val="000000" w:themeColor="text1"/>
-          <w:sz w:val="22"/>
-          <w:szCs w:val="22"/>
-        </w:rPr>
       </w:pPr>
     </w:p>
     <w:p>
@@ -5391,7 +6234,7 @@
         </w:rPr>
         <w:t xml:space="preserve"> paper. Thank you (and </w:t>
       </w:r>
-      <w:commentRangeStart w:id="19"/>
+      <w:commentRangeStart w:id="20"/>
       <w:r>
         <w:rPr>
           <w:rFonts w:ascii="Times" w:eastAsia="Times New Roman" w:hAnsi="Times"/>
@@ -5401,12 +6244,12 @@
         </w:rPr>
         <w:t>added</w:t>
       </w:r>
-      <w:commentRangeEnd w:id="19"/>
+      <w:commentRangeEnd w:id="20"/>
       <w:r>
         <w:rPr>
           <w:rStyle w:val="CommentReference"/>
         </w:rPr>
-        <w:commentReference w:id="19"/>
+        <w:commentReference w:id="20"/>
       </w:r>
       <w:r>
         <w:rPr>
@@ -5458,7 +6301,7 @@
 
 <file path=word/comments.xml><?xml version="1.0" encoding="utf-8"?>
 <w:comments xmlns:wpc="http://schemas.microsoft.com/office/word/2010/wordprocessingCanvas" xmlns:cx="http://schemas.microsoft.com/office/drawing/2014/chartex" xmlns:cx1="http://schemas.microsoft.com/office/drawing/2015/9/8/chartex" xmlns:cx2="http://schemas.microsoft.com/office/drawing/2015/10/21/chartex" xmlns:cx3="http://schemas.microsoft.com/office/drawing/2016/5/9/chartex" xmlns:cx4="http://schemas.microsoft.com/office/drawing/2016/5/10/chartex" xmlns:cx5="http://schemas.microsoft.com/office/drawing/2016/5/11/chartex" xmlns:cx6="http://schemas.microsoft.com/office/drawing/2016/5/12/chartex" xmlns:cx7="http://schemas.microsoft.com/office/drawing/2016/5/13/chartex" xmlns:cx8="http://schemas.microsoft.com/office/drawing/2016/5/14/chartex" xmlns:mc="http://schemas.openxmlformats.org/markup-compatibility/2006" xmlns:aink="http://schemas.microsoft.com/office/drawing/2016/ink" xmlns:am3d="http://schemas.microsoft.com/office/drawing/2017/model3d" xmlns:o="urn:schemas-microsoft-com:office:office" xmlns:oel="http://schemas.microsoft.com/office/2019/extlst" xmlns:r="http://schemas.openxmlformats.org/officeDocument/2006/relationships" xmlns:m="http://schemas.openxmlformats.org/officeDocument/2006/math" xmlns:v="urn:schemas-microsoft-com:vml" xmlns:wp14="http://schemas.microsoft.com/office/word/2010/wordprocessingDrawing" xmlns:wp="http://schemas.openxmlformats.org/drawingml/2006/wordprocessingDrawing" xmlns:w10="urn:schemas-microsoft-com:office:word" xmlns:w="http://schemas.openxmlformats.org/wordprocessingml/2006/main" xmlns:w14="http://schemas.microsoft.com/office/word/2010/wordml" xmlns:w15="http://schemas.microsoft.com/office/word/2012/wordml" xmlns:w16cex="http://schemas.microsoft.com/office/word/2018/wordml/cex" xmlns:w16cid="http://schemas.microsoft.com/office/word/2016/wordml/cid" xmlns:w16="http://schemas.microsoft.com/office/word/2018/wordml" xmlns:w16sdtdh="http://schemas.microsoft.com/office/word/2020/wordml/sdtdatahash" xmlns:w16se="http://schemas.microsoft.com/office/word/2015/wordml/symex" xmlns:wpg="http://schemas.microsoft.com/office/word/2010/wordprocessingGroup" xmlns:wpi="http://schemas.microsoft.com/office/word/2010/wordprocessingInk" xmlns:wne="http://schemas.microsoft.com/office/word/2006/wordml" xmlns:wps="http://schemas.microsoft.com/office/word/2010/wordprocessingShape" mc:Ignorable="w14 w15 w16se w16cid w16 w16cex w16sdtdh wp14">
-  <w:comment w:id="0" w:author="Jaeger, Florian" w:date="2023-02-18T15:27:00Z" w:initials="JF">
+  <w:comment w:id="0" w:author="Jaeger, Florian" w:date="2023-02-19T12:34:00Z" w:initials="JF">
     <w:p>
       <w:pPr>
         <w:pStyle w:val="CommentText"/>
@@ -5470,11 +6313,43 @@
         <w:annotationRef/>
       </w:r>
       <w:r>
+        <w:t xml:space="preserve">I note that there are some TO DO comments in the </w:t>
+      </w:r>
+      <w:proofErr w:type="spellStart"/>
+      <w:r>
+        <w:t>Rmds</w:t>
+      </w:r>
+      <w:proofErr w:type="spellEnd"/>
+      <w:r>
+        <w:t xml:space="preserve"> that have not been addressed prior to submission. Xin, can you search for “TO DO” and make sure that those comments are addressed? (</w:t>
+      </w:r>
+      <w:proofErr w:type="gramStart"/>
+      <w:r>
+        <w:t>and</w:t>
+      </w:r>
+      <w:proofErr w:type="gramEnd"/>
+      <w:r>
+        <w:t xml:space="preserve"> then deleted or discussed if it’s not clear how to address them)</w:t>
+      </w:r>
+    </w:p>
+  </w:comment>
+  <w:comment w:id="1" w:author="Jaeger, Florian" w:date="2023-02-18T15:27:00Z" w:initials="JF">
+    <w:p>
+      <w:pPr>
+        <w:pStyle w:val="CommentText"/>
+      </w:pPr>
+      <w:r>
+        <w:rPr>
+          <w:rStyle w:val="CommentReference"/>
+        </w:rPr>
+        <w:annotationRef/>
+      </w:r>
+      <w:r>
         <w:t>Check whether that works in PDF.</w:t>
       </w:r>
     </w:p>
   </w:comment>
-  <w:comment w:id="1" w:author="Jaeger, Florian" w:date="2023-02-18T16:41:00Z" w:initials="JF">
+  <w:comment w:id="2" w:author="Jaeger, Florian" w:date="2023-02-18T16:41:00Z" w:initials="JF">
     <w:p>
       <w:pPr>
         <w:pStyle w:val="CommentText"/>
@@ -5569,7 +6444,7 @@
       </w:r>
     </w:p>
   </w:comment>
-  <w:comment w:id="2" w:author="Jaeger, Florian" w:date="2023-02-18T13:41:00Z" w:initials="JF">
+  <w:comment w:id="3" w:author="Jaeger, Florian" w:date="2023-02-18T13:41:00Z" w:initials="JF">
     <w:p>
       <w:pPr>
         <w:pStyle w:val="CommentText"/>
@@ -5622,7 +6497,7 @@
       <w:proofErr w:type="gramEnd"/>
     </w:p>
   </w:comment>
-  <w:comment w:id="3" w:author="Jaeger, Florian" w:date="2023-02-18T14:33:00Z" w:initials="JF">
+  <w:comment w:id="4" w:author="Jaeger, Florian" w:date="2023-02-18T14:33:00Z" w:initials="JF">
     <w:p>
       <w:pPr>
         <w:pStyle w:val="CommentText"/>
@@ -5666,7 +6541,7 @@
       </w:r>
     </w:p>
   </w:comment>
-  <w:comment w:id="4" w:author="Jaeger, Florian" w:date="2023-02-18T14:40:00Z" w:initials="JF">
+  <w:comment w:id="5" w:author="Jaeger, Florian" w:date="2023-02-18T14:40:00Z" w:initials="JF">
     <w:p>
       <w:pPr>
         <w:pStyle w:val="CommentText"/>
@@ -5682,7 +6557,7 @@
       </w:r>
     </w:p>
   </w:comment>
-  <w:comment w:id="5" w:author="Jaeger, Florian" w:date="2023-02-18T14:43:00Z" w:initials="JF">
+  <w:comment w:id="6" w:author="Jaeger, Florian" w:date="2023-02-18T14:43:00Z" w:initials="JF">
     <w:p>
       <w:pPr>
         <w:pStyle w:val="CommentText"/>
@@ -5697,170 +6572,45 @@
         <w:t>To do.</w:t>
       </w:r>
     </w:p>
+    <w:p>
+      <w:pPr>
+        <w:pStyle w:val="CommentText"/>
+      </w:pPr>
+    </w:p>
+    <w:p>
+      <w:pPr>
+        <w:pStyle w:val="CommentText"/>
+        <w:rPr>
+          <w:b/>
+          <w:bCs/>
+        </w:rPr>
+      </w:pPr>
+      <w:r>
+        <w:rPr>
+          <w:b/>
+          <w:bCs/>
+        </w:rPr>
+        <w:t xml:space="preserve">And Xin, do you mind contacting </w:t>
+      </w:r>
+      <w:proofErr w:type="spellStart"/>
+      <w:r>
+        <w:rPr>
+          <w:b/>
+          <w:bCs/>
+        </w:rPr>
+        <w:t>Sohoglu</w:t>
+      </w:r>
+      <w:proofErr w:type="spellEnd"/>
+      <w:r>
+        <w:rPr>
+          <w:b/>
+          <w:bCs/>
+        </w:rPr>
+        <w:t xml:space="preserve"> to double check whether our passage is representing them well?</w:t>
+      </w:r>
+    </w:p>
   </w:comment>
-  <w:comment w:id="6" w:author="Jaeger, Florian" w:date="2023-02-18T14:54:00Z" w:initials="JF">
-    <w:p>
-      <w:pPr>
-        <w:pStyle w:val="CommentText"/>
-      </w:pPr>
-      <w:r>
-        <w:rPr>
-          <w:rStyle w:val="CommentReference"/>
-        </w:rPr>
-        <w:annotationRef/>
-      </w:r>
-      <w:r>
-        <w:t>More here.</w:t>
-      </w:r>
-    </w:p>
-  </w:comment>
-  <w:comment w:id="7" w:author="Jaeger, Florian" w:date="2023-02-18T15:24:00Z" w:initials="JF">
-    <w:p>
-      <w:pPr>
-        <w:pStyle w:val="CommentText"/>
-      </w:pPr>
-      <w:r>
-        <w:rPr>
-          <w:rStyle w:val="CommentReference"/>
-        </w:rPr>
-        <w:annotationRef/>
-      </w:r>
-      <w:r>
-        <w:t>To do.</w:t>
-      </w:r>
-    </w:p>
-  </w:comment>
-  <w:comment w:id="8" w:author="Jaeger, Florian" w:date="2023-02-18T15:32:00Z" w:initials="JF">
-    <w:p>
-      <w:pPr>
-        <w:pStyle w:val="CommentText"/>
-      </w:pPr>
-      <w:r>
-        <w:rPr>
-          <w:rStyle w:val="CommentReference"/>
-        </w:rPr>
-        <w:annotationRef/>
-      </w:r>
-      <w:r>
-        <w:t>To do!</w:t>
-      </w:r>
-    </w:p>
-  </w:comment>
-  <w:comment w:id="9" w:author="Jaeger, Florian" w:date="2023-02-18T15:33:00Z" w:initials="JF">
-    <w:p>
-      <w:pPr>
-        <w:pStyle w:val="CommentText"/>
-      </w:pPr>
-      <w:r>
-        <w:rPr>
-          <w:rStyle w:val="CommentReference"/>
-        </w:rPr>
-        <w:annotationRef/>
-      </w:r>
-      <w:r>
-        <w:t>This or a table or none?</w:t>
-      </w:r>
-    </w:p>
-  </w:comment>
-  <w:comment w:id="10" w:author="Jaeger, Florian" w:date="2023-02-18T15:38:00Z" w:initials="JF">
-    <w:p>
-      <w:pPr>
-        <w:pStyle w:val="CommentText"/>
-      </w:pPr>
-      <w:r>
-        <w:rPr>
-          <w:rStyle w:val="CommentReference"/>
-        </w:rPr>
-        <w:annotationRef/>
-      </w:r>
-      <w:r>
-        <w:t>Check.</w:t>
-      </w:r>
-    </w:p>
-  </w:comment>
-  <w:comment w:id="11" w:author="Jaeger, Florian" w:date="2023-02-18T15:41:00Z" w:initials="JF">
-    <w:p>
-      <w:pPr>
-        <w:pStyle w:val="CommentText"/>
-      </w:pPr>
-      <w:r>
-        <w:rPr>
-          <w:rStyle w:val="CommentReference"/>
-        </w:rPr>
-        <w:annotationRef/>
-      </w:r>
-      <w:r>
-        <w:t xml:space="preserve">Check whether they </w:t>
-      </w:r>
-      <w:proofErr w:type="gramStart"/>
-      <w:r>
-        <w:t>actually mean</w:t>
-      </w:r>
-      <w:proofErr w:type="gramEnd"/>
-      <w:r>
-        <w:t xml:space="preserve"> “normalization” in the narrow sense.</w:t>
-      </w:r>
-    </w:p>
-    <w:p>
-      <w:pPr>
-        <w:pStyle w:val="CommentText"/>
-      </w:pPr>
-    </w:p>
-    <w:p>
-      <w:pPr>
-        <w:pStyle w:val="CommentText"/>
-      </w:pPr>
-      <w:r>
-        <w:t>If they do, we should also mention it above in replying to the point about talker-</w:t>
-      </w:r>
-      <w:proofErr w:type="spellStart"/>
-      <w:r>
-        <w:t>specificit</w:t>
-      </w:r>
-      <w:proofErr w:type="spellEnd"/>
-      <w:r>
-        <w:t>.</w:t>
-      </w:r>
-    </w:p>
-  </w:comment>
-  <w:comment w:id="12" w:author="Jaeger, Florian" w:date="2023-02-18T15:43:00Z" w:initials="JF">
-    <w:p>
-      <w:pPr>
-        <w:pStyle w:val="CommentText"/>
-      </w:pPr>
-      <w:r>
-        <w:rPr>
-          <w:rStyle w:val="CommentReference"/>
-        </w:rPr>
-        <w:annotationRef/>
-      </w:r>
-      <w:r>
-        <w:t>Read.</w:t>
-      </w:r>
-    </w:p>
-    <w:p>
-      <w:pPr>
-        <w:pStyle w:val="CommentText"/>
-      </w:pPr>
-    </w:p>
-    <w:p>
-      <w:pPr>
-        <w:pStyle w:val="CommentText"/>
-      </w:pPr>
-      <w:r>
-        <w:t xml:space="preserve">If it’s just Kleinschmidt mention that this is just showing that normalization can only go so far. Which, of course, we say in our manuscript, too (the simpler mechanisms are limited). It does not show that listeners </w:t>
-      </w:r>
-      <w:proofErr w:type="gramStart"/>
-      <w:r>
-        <w:t>actually do</w:t>
-      </w:r>
-      <w:proofErr w:type="gramEnd"/>
-      <w:r>
-        <w:t xml:space="preserve"> use more than normalization.</w:t>
-      </w:r>
-    </w:p>
-  </w:comment>
-  <w:comment w:id="13" w:author="Jaeger, Florian" w:date="2023-02-18T15:44:00Z" w:initials="JF">
+  <w:comment w:id="7" w:author="Jaeger, Florian" w:date="2023-02-19T10:33:00Z" w:initials="JF">
     <w:p>
       <w:pPr>
         <w:pStyle w:val="CommentText"/>
@@ -5879,51 +6629,242 @@
       </w:r>
       <w:r>
         <w:rPr>
-          <w:b/>
-          <w:bCs/>
-        </w:rPr>
-        <w:t>Integrate!</w:t>
-      </w:r>
-    </w:p>
-  </w:comment>
-  <w:comment w:id="14" w:author="Jaeger, Florian" w:date="2023-02-18T15:46:00Z" w:initials="JF">
-    <w:p>
-      <w:pPr>
-        <w:pStyle w:val="CommentText"/>
-      </w:pPr>
-      <w:r>
-        <w:rPr>
-          <w:rStyle w:val="CommentReference"/>
-        </w:rPr>
-        <w:annotationRef/>
-      </w:r>
-      <w:r>
-        <w:t>To do.</w:t>
-      </w:r>
-    </w:p>
-  </w:comment>
-  <w:comment w:id="15" w:author="Jaeger, Florian" w:date="2023-02-18T15:54:00Z" w:initials="JF">
-    <w:p>
-      <w:pPr>
-        <w:pStyle w:val="CommentText"/>
-        <w:rPr>
-          <w:b/>
-          <w:bCs/>
-        </w:rPr>
-      </w:pPr>
-      <w:r>
-        <w:rPr>
           <w:rStyle w:val="CommentReference"/>
           <w:b/>
           <w:bCs/>
         </w:rPr>
-        <w:annotationRef/>
-      </w:r>
-      <w:r>
-        <w:rPr>
+        <w:t xml:space="preserve">I think we should reach out to </w:t>
+      </w:r>
+      <w:proofErr w:type="spellStart"/>
+      <w:r>
+        <w:rPr>
+          <w:rStyle w:val="CommentReference"/>
           <w:b/>
           <w:bCs/>
         </w:rPr>
+        <w:t>Sohoglu</w:t>
+      </w:r>
+      <w:proofErr w:type="spellEnd"/>
+      <w:r>
+        <w:rPr>
+          <w:rStyle w:val="CommentReference"/>
+          <w:b/>
+          <w:bCs/>
+        </w:rPr>
+        <w:t xml:space="preserve"> to see whether there are other papers that describe the model.</w:t>
+      </w:r>
+    </w:p>
+  </w:comment>
+  <w:comment w:id="8" w:author="Jaeger, Florian" w:date="2023-02-18T15:24:00Z" w:initials="JF">
+    <w:p>
+      <w:pPr>
+        <w:pStyle w:val="CommentText"/>
+      </w:pPr>
+      <w:r>
+        <w:rPr>
+          <w:rStyle w:val="CommentReference"/>
+        </w:rPr>
+        <w:annotationRef/>
+      </w:r>
+      <w:r>
+        <w:t>To do.</w:t>
+      </w:r>
+    </w:p>
+  </w:comment>
+  <w:comment w:id="9" w:author="Jaeger, Florian" w:date="2023-02-18T15:32:00Z" w:initials="JF">
+    <w:p>
+      <w:pPr>
+        <w:pStyle w:val="CommentText"/>
+      </w:pPr>
+      <w:r>
+        <w:rPr>
+          <w:rStyle w:val="CommentReference"/>
+        </w:rPr>
+        <w:annotationRef/>
+      </w:r>
+      <w:r>
+        <w:t>To do!</w:t>
+      </w:r>
+    </w:p>
+  </w:comment>
+  <w:comment w:id="10" w:author="Jaeger, Florian" w:date="2023-02-18T15:33:00Z" w:initials="JF">
+    <w:p>
+      <w:pPr>
+        <w:pStyle w:val="CommentText"/>
+      </w:pPr>
+      <w:r>
+        <w:rPr>
+          <w:rStyle w:val="CommentReference"/>
+        </w:rPr>
+        <w:annotationRef/>
+      </w:r>
+      <w:r>
+        <w:t>This or a table or none?</w:t>
+      </w:r>
+    </w:p>
+  </w:comment>
+  <w:comment w:id="11" w:author="Jaeger, Florian" w:date="2023-02-18T15:38:00Z" w:initials="JF">
+    <w:p>
+      <w:pPr>
+        <w:pStyle w:val="CommentText"/>
+      </w:pPr>
+      <w:r>
+        <w:rPr>
+          <w:rStyle w:val="CommentReference"/>
+        </w:rPr>
+        <w:annotationRef/>
+      </w:r>
+      <w:r>
+        <w:t>Check.</w:t>
+      </w:r>
+    </w:p>
+  </w:comment>
+  <w:comment w:id="12" w:author="Jaeger, Florian" w:date="2023-02-18T15:41:00Z" w:initials="JF">
+    <w:p>
+      <w:pPr>
+        <w:pStyle w:val="CommentText"/>
+      </w:pPr>
+      <w:r>
+        <w:rPr>
+          <w:rStyle w:val="CommentReference"/>
+        </w:rPr>
+        <w:annotationRef/>
+      </w:r>
+      <w:r>
+        <w:t xml:space="preserve">Check whether they </w:t>
+      </w:r>
+      <w:proofErr w:type="gramStart"/>
+      <w:r>
+        <w:t>actually mean</w:t>
+      </w:r>
+      <w:proofErr w:type="gramEnd"/>
+      <w:r>
+        <w:t xml:space="preserve"> “normalization” in the narrow sense.</w:t>
+      </w:r>
+    </w:p>
+    <w:p>
+      <w:pPr>
+        <w:pStyle w:val="CommentText"/>
+      </w:pPr>
+    </w:p>
+    <w:p>
+      <w:pPr>
+        <w:pStyle w:val="CommentText"/>
+      </w:pPr>
+      <w:r>
+        <w:t>If they do, we should also mention it above in replying to the point about talker-</w:t>
+      </w:r>
+      <w:proofErr w:type="spellStart"/>
+      <w:r>
+        <w:t>specificit</w:t>
+      </w:r>
+      <w:proofErr w:type="spellEnd"/>
+      <w:r>
+        <w:t>.</w:t>
+      </w:r>
+    </w:p>
+  </w:comment>
+  <w:comment w:id="13" w:author="Jaeger, Florian" w:date="2023-02-18T15:43:00Z" w:initials="JF">
+    <w:p>
+      <w:pPr>
+        <w:pStyle w:val="CommentText"/>
+      </w:pPr>
+      <w:r>
+        <w:rPr>
+          <w:rStyle w:val="CommentReference"/>
+        </w:rPr>
+        <w:annotationRef/>
+      </w:r>
+      <w:r>
+        <w:t>Read.</w:t>
+      </w:r>
+    </w:p>
+    <w:p>
+      <w:pPr>
+        <w:pStyle w:val="CommentText"/>
+      </w:pPr>
+    </w:p>
+    <w:p>
+      <w:pPr>
+        <w:pStyle w:val="CommentText"/>
+      </w:pPr>
+      <w:r>
+        <w:t xml:space="preserve">If it’s just Kleinschmidt mention that this is just showing that normalization can only go so far. Which, of course, we say in our manuscript, too (the simpler mechanisms are limited). It does not show that listeners </w:t>
+      </w:r>
+      <w:proofErr w:type="gramStart"/>
+      <w:r>
+        <w:t>actually do</w:t>
+      </w:r>
+      <w:proofErr w:type="gramEnd"/>
+      <w:r>
+        <w:t xml:space="preserve"> use more than normalization.</w:t>
+      </w:r>
+    </w:p>
+  </w:comment>
+  <w:comment w:id="14" w:author="Jaeger, Florian" w:date="2023-02-18T15:44:00Z" w:initials="JF">
+    <w:p>
+      <w:pPr>
+        <w:pStyle w:val="CommentText"/>
+        <w:rPr>
+          <w:b/>
+          <w:bCs/>
+        </w:rPr>
+      </w:pPr>
+      <w:r>
+        <w:rPr>
+          <w:rStyle w:val="CommentReference"/>
+          <w:b/>
+          <w:bCs/>
+        </w:rPr>
+        <w:annotationRef/>
+      </w:r>
+      <w:r>
+        <w:rPr>
+          <w:b/>
+          <w:bCs/>
+        </w:rPr>
+        <w:t>Integrate!</w:t>
+      </w:r>
+    </w:p>
+  </w:comment>
+  <w:comment w:id="15" w:author="Jaeger, Florian" w:date="2023-02-18T15:46:00Z" w:initials="JF">
+    <w:p>
+      <w:pPr>
+        <w:pStyle w:val="CommentText"/>
+      </w:pPr>
+      <w:r>
+        <w:rPr>
+          <w:rStyle w:val="CommentReference"/>
+        </w:rPr>
+        <w:annotationRef/>
+      </w:r>
+      <w:r>
+        <w:t>To do.</w:t>
+      </w:r>
+    </w:p>
+  </w:comment>
+  <w:comment w:id="16" w:author="Jaeger, Florian" w:date="2023-02-18T15:54:00Z" w:initials="JF">
+    <w:p>
+      <w:pPr>
+        <w:pStyle w:val="CommentText"/>
+        <w:rPr>
+          <w:b/>
+          <w:bCs/>
+        </w:rPr>
+      </w:pPr>
+      <w:r>
+        <w:rPr>
+          <w:rStyle w:val="CommentReference"/>
+          <w:b/>
+          <w:bCs/>
+        </w:rPr>
+        <w:annotationRef/>
+      </w:r>
+      <w:r>
+        <w:rPr>
+          <w:b/>
+          <w:bCs/>
+        </w:rPr>
         <w:t>Read and potentially cite. Could substitute for the two refs we currently have. (</w:t>
       </w:r>
       <w:proofErr w:type="spellStart"/>
@@ -5946,7 +6887,7 @@
       </w:r>
     </w:p>
   </w:comment>
-  <w:comment w:id="16" w:author="Jaeger, Florian" w:date="2023-02-18T15:59:00Z" w:initials="JF">
+  <w:comment w:id="17" w:author="Jaeger, Florian" w:date="2023-02-18T15:59:00Z" w:initials="JF">
     <w:p>
       <w:pPr>
         <w:pStyle w:val="CommentText"/>
@@ -5978,7 +6919,7 @@
       </w:r>
     </w:p>
   </w:comment>
-  <w:comment w:id="17" w:author="Jaeger, Florian" w:date="2023-02-18T16:11:00Z" w:initials="JF">
+  <w:comment w:id="18" w:author="Jaeger, Florian" w:date="2023-02-18T16:11:00Z" w:initials="JF">
     <w:p>
       <w:pPr>
         <w:pStyle w:val="CommentText"/>
@@ -5994,7 +6935,7 @@
       </w:r>
     </w:p>
   </w:comment>
-  <w:comment w:id="18" w:author="Jaeger, Florian" w:date="2023-02-18T16:17:00Z" w:initials="JF">
+  <w:comment w:id="19" w:author="Jaeger, Florian" w:date="2023-02-18T16:17:00Z" w:initials="JF">
     <w:p>
       <w:pPr>
         <w:pStyle w:val="CommentText"/>
@@ -6010,7 +6951,7 @@
       </w:r>
     </w:p>
   </w:comment>
-  <w:comment w:id="19" w:author="Jaeger, Florian" w:date="2023-02-18T16:36:00Z" w:initials="JF">
+  <w:comment w:id="20" w:author="Jaeger, Florian" w:date="2023-02-18T16:36:00Z" w:initials="JF">
     <w:p>
       <w:pPr>
         <w:pStyle w:val="CommentText"/>
@@ -6596,13 +7537,14 @@
 
 <file path=word/commentsExtended.xml><?xml version="1.0" encoding="utf-8"?>
 <w15:commentsEx xmlns:wpc="http://schemas.microsoft.com/office/word/2010/wordprocessingCanvas" xmlns:cx="http://schemas.microsoft.com/office/drawing/2014/chartex" xmlns:cx1="http://schemas.microsoft.com/office/drawing/2015/9/8/chartex" xmlns:cx2="http://schemas.microsoft.com/office/drawing/2015/10/21/chartex" xmlns:cx3="http://schemas.microsoft.com/office/drawing/2016/5/9/chartex" xmlns:cx4="http://schemas.microsoft.com/office/drawing/2016/5/10/chartex" xmlns:cx5="http://schemas.microsoft.com/office/drawing/2016/5/11/chartex" xmlns:cx6="http://schemas.microsoft.com/office/drawing/2016/5/12/chartex" xmlns:cx7="http://schemas.microsoft.com/office/drawing/2016/5/13/chartex" xmlns:cx8="http://schemas.microsoft.com/office/drawing/2016/5/14/chartex" xmlns:mc="http://schemas.openxmlformats.org/markup-compatibility/2006" xmlns:aink="http://schemas.microsoft.com/office/drawing/2016/ink" xmlns:am3d="http://schemas.microsoft.com/office/drawing/2017/model3d" xmlns:o="urn:schemas-microsoft-com:office:office" xmlns:oel="http://schemas.microsoft.com/office/2019/extlst" xmlns:r="http://schemas.openxmlformats.org/officeDocument/2006/relationships" xmlns:m="http://schemas.openxmlformats.org/officeDocument/2006/math" xmlns:v="urn:schemas-microsoft-com:vml" xmlns:wp14="http://schemas.microsoft.com/office/word/2010/wordprocessingDrawing" xmlns:wp="http://schemas.openxmlformats.org/drawingml/2006/wordprocessingDrawing" xmlns:w10="urn:schemas-microsoft-com:office:word" xmlns:w="http://schemas.openxmlformats.org/wordprocessingml/2006/main" xmlns:w14="http://schemas.microsoft.com/office/word/2010/wordml" xmlns:w15="http://schemas.microsoft.com/office/word/2012/wordml" xmlns:w16cex="http://schemas.microsoft.com/office/word/2018/wordml/cex" xmlns:w16cid="http://schemas.microsoft.com/office/word/2016/wordml/cid" xmlns:w16="http://schemas.microsoft.com/office/word/2018/wordml" xmlns:w16sdtdh="http://schemas.microsoft.com/office/word/2020/wordml/sdtdatahash" xmlns:w16se="http://schemas.microsoft.com/office/word/2015/wordml/symex" xmlns:wpg="http://schemas.microsoft.com/office/word/2010/wordprocessingGroup" xmlns:wpi="http://schemas.microsoft.com/office/word/2010/wordprocessingInk" xmlns:wne="http://schemas.microsoft.com/office/word/2006/wordml" xmlns:wps="http://schemas.microsoft.com/office/word/2010/wordprocessingShape" mc:Ignorable="w14 w15 w16se w16cid w16 w16cex w16sdtdh wp14">
+  <w15:commentEx w15:paraId="744DCAAD" w15:done="0"/>
   <w15:commentEx w15:paraId="165E2B2B" w15:done="0"/>
   <w15:commentEx w15:paraId="426F7FF1" w15:done="0"/>
   <w15:commentEx w15:paraId="6260CE47" w15:done="0"/>
   <w15:commentEx w15:paraId="1EC4ED9F" w15:done="0"/>
   <w15:commentEx w15:paraId="5597E081" w15:done="0"/>
   <w15:commentEx w15:paraId="6EEED3AE" w15:done="0"/>
-  <w15:commentEx w15:paraId="579617C2" w15:done="0"/>
+  <w15:commentEx w15:paraId="6D1DD929" w15:done="0"/>
   <w15:commentEx w15:paraId="7D422B17" w15:done="0"/>
   <w15:commentEx w15:paraId="3D26D404" w15:done="0"/>
   <w15:commentEx w15:paraId="56092E8F" w15:done="0"/>
@@ -6621,13 +7563,14 @@
 
 <file path=word/commentsExtensible.xml><?xml version="1.0" encoding="utf-8"?>
 <w16cex:commentsExtensible xmlns:wpc="http://schemas.microsoft.com/office/word/2010/wordprocessingCanvas" xmlns:cx="http://schemas.microsoft.com/office/drawing/2014/chartex" xmlns:cx1="http://schemas.microsoft.com/office/drawing/2015/9/8/chartex" xmlns:cx2="http://schemas.microsoft.com/office/drawing/2015/10/21/chartex" xmlns:cx3="http://schemas.microsoft.com/office/drawing/2016/5/9/chartex" xmlns:cx4="http://schemas.microsoft.com/office/drawing/2016/5/10/chartex" xmlns:cx5="http://schemas.microsoft.com/office/drawing/2016/5/11/chartex" xmlns:cx6="http://schemas.microsoft.com/office/drawing/2016/5/12/chartex" xmlns:cx7="http://schemas.microsoft.com/office/drawing/2016/5/13/chartex" xmlns:cx8="http://schemas.microsoft.com/office/drawing/2016/5/14/chartex" xmlns:mc="http://schemas.openxmlformats.org/markup-compatibility/2006" xmlns:aink="http://schemas.microsoft.com/office/drawing/2016/ink" xmlns:am3d="http://schemas.microsoft.com/office/drawing/2017/model3d" xmlns:o="urn:schemas-microsoft-com:office:office" xmlns:oel="http://schemas.microsoft.com/office/2019/extlst" xmlns:r="http://schemas.openxmlformats.org/officeDocument/2006/relationships" xmlns:m="http://schemas.openxmlformats.org/officeDocument/2006/math" xmlns:v="urn:schemas-microsoft-com:vml" xmlns:wp14="http://schemas.microsoft.com/office/word/2010/wordprocessingDrawing" xmlns:wp="http://schemas.openxmlformats.org/drawingml/2006/wordprocessingDrawing" xmlns:w10="urn:schemas-microsoft-com:office:word" xmlns:w="http://schemas.openxmlformats.org/wordprocessingml/2006/main" xmlns:w14="http://schemas.microsoft.com/office/word/2010/wordml" xmlns:w15="http://schemas.microsoft.com/office/word/2012/wordml" xmlns:w16cex="http://schemas.microsoft.com/office/word/2018/wordml/cex" xmlns:w16cid="http://schemas.microsoft.com/office/word/2016/wordml/cid" xmlns:w16="http://schemas.microsoft.com/office/word/2018/wordml" xmlns:w16sdtdh="http://schemas.microsoft.com/office/word/2020/wordml/sdtdatahash" xmlns:w16se="http://schemas.microsoft.com/office/word/2015/wordml/symex" xmlns:wpg="http://schemas.microsoft.com/office/word/2010/wordprocessingGroup" xmlns:wpi="http://schemas.microsoft.com/office/word/2010/wordprocessingInk" xmlns:wne="http://schemas.microsoft.com/office/word/2006/wordml" xmlns:wps="http://schemas.microsoft.com/office/word/2010/wordprocessingShape" mc:Ignorable="w14 w15 w16se w16cid w16 w16cex w16sdtdh wp14">
+  <w16cex:commentExtensible w16cex:durableId="279C95D9" w16cex:dateUtc="2023-02-19T19:34:00Z"/>
   <w16cex:commentExtensible w16cex:durableId="279B6CE5" w16cex:dateUtc="2023-02-18T22:27:00Z"/>
   <w16cex:commentExtensible w16cex:durableId="279B7E27" w16cex:dateUtc="2023-02-18T23:41:00Z"/>
   <w16cex:commentExtensible w16cex:durableId="279B5426" w16cex:dateUtc="2023-02-18T20:41:00Z"/>
   <w16cex:commentExtensible w16cex:durableId="279B6054" w16cex:dateUtc="2023-02-18T21:33:00Z"/>
   <w16cex:commentExtensible w16cex:durableId="279B61C3" w16cex:dateUtc="2023-02-18T21:40:00Z"/>
   <w16cex:commentExtensible w16cex:durableId="279B62AE" w16cex:dateUtc="2023-02-18T21:43:00Z"/>
-  <w16cex:commentExtensible w16cex:durableId="279B650C" w16cex:dateUtc="2023-02-18T21:54:00Z"/>
+  <w16cex:commentExtensible w16cex:durableId="279C7997" w16cex:dateUtc="2023-02-19T17:33:00Z"/>
   <w16cex:commentExtensible w16cex:durableId="279B6C2A" w16cex:dateUtc="2023-02-18T22:24:00Z"/>
   <w16cex:commentExtensible w16cex:durableId="279B6E26" w16cex:dateUtc="2023-02-18T22:32:00Z"/>
   <w16cex:commentExtensible w16cex:durableId="279B6E32" w16cex:dateUtc="2023-02-18T22:33:00Z"/>
@@ -6646,13 +7589,14 @@
 
 <file path=word/commentsIds.xml><?xml version="1.0" encoding="utf-8"?>
 <w16cid:commentsIds xmlns:wpc="http://schemas.microsoft.com/office/word/2010/wordprocessingCanvas" xmlns:cx="http://schemas.microsoft.com/office/drawing/2014/chartex" xmlns:cx1="http://schemas.microsoft.com/office/drawing/2015/9/8/chartex" xmlns:cx2="http://schemas.microsoft.com/office/drawing/2015/10/21/chartex" xmlns:cx3="http://schemas.microsoft.com/office/drawing/2016/5/9/chartex" xmlns:cx4="http://schemas.microsoft.com/office/drawing/2016/5/10/chartex" xmlns:cx5="http://schemas.microsoft.com/office/drawing/2016/5/11/chartex" xmlns:cx6="http://schemas.microsoft.com/office/drawing/2016/5/12/chartex" xmlns:cx7="http://schemas.microsoft.com/office/drawing/2016/5/13/chartex" xmlns:cx8="http://schemas.microsoft.com/office/drawing/2016/5/14/chartex" xmlns:mc="http://schemas.openxmlformats.org/markup-compatibility/2006" xmlns:aink="http://schemas.microsoft.com/office/drawing/2016/ink" xmlns:am3d="http://schemas.microsoft.com/office/drawing/2017/model3d" xmlns:o="urn:schemas-microsoft-com:office:office" xmlns:oel="http://schemas.microsoft.com/office/2019/extlst" xmlns:r="http://schemas.openxmlformats.org/officeDocument/2006/relationships" xmlns:m="http://schemas.openxmlformats.org/officeDocument/2006/math" xmlns:v="urn:schemas-microsoft-com:vml" xmlns:wp14="http://schemas.microsoft.com/office/word/2010/wordprocessingDrawing" xmlns:wp="http://schemas.openxmlformats.org/drawingml/2006/wordprocessingDrawing" xmlns:w10="urn:schemas-microsoft-com:office:word" xmlns:w="http://schemas.openxmlformats.org/wordprocessingml/2006/main" xmlns:w14="http://schemas.microsoft.com/office/word/2010/wordml" xmlns:w15="http://schemas.microsoft.com/office/word/2012/wordml" xmlns:w16cex="http://schemas.microsoft.com/office/word/2018/wordml/cex" xmlns:w16cid="http://schemas.microsoft.com/office/word/2016/wordml/cid" xmlns:w16="http://schemas.microsoft.com/office/word/2018/wordml" xmlns:w16sdtdh="http://schemas.microsoft.com/office/word/2020/wordml/sdtdatahash" xmlns:w16se="http://schemas.microsoft.com/office/word/2015/wordml/symex" xmlns:wpg="http://schemas.microsoft.com/office/word/2010/wordprocessingGroup" xmlns:wpi="http://schemas.microsoft.com/office/word/2010/wordprocessingInk" xmlns:wne="http://schemas.microsoft.com/office/word/2006/wordml" xmlns:wps="http://schemas.microsoft.com/office/word/2010/wordprocessingShape" mc:Ignorable="w14 w15 w16se w16cid w16 w16cex w16sdtdh wp14">
+  <w16cid:commentId w16cid:paraId="744DCAAD" w16cid:durableId="279C95D9"/>
   <w16cid:commentId w16cid:paraId="165E2B2B" w16cid:durableId="279B6CE5"/>
   <w16cid:commentId w16cid:paraId="426F7FF1" w16cid:durableId="279B7E27"/>
   <w16cid:commentId w16cid:paraId="6260CE47" w16cid:durableId="279B5426"/>
   <w16cid:commentId w16cid:paraId="1EC4ED9F" w16cid:durableId="279B6054"/>
   <w16cid:commentId w16cid:paraId="5597E081" w16cid:durableId="279B61C3"/>
   <w16cid:commentId w16cid:paraId="6EEED3AE" w16cid:durableId="279B62AE"/>
-  <w16cid:commentId w16cid:paraId="579617C2" w16cid:durableId="279B650C"/>
+  <w16cid:commentId w16cid:paraId="6D1DD929" w16cid:durableId="279C7997"/>
   <w16cid:commentId w16cid:paraId="7D422B17" w16cid:durableId="279B6C2A"/>
   <w16cid:commentId w16cid:paraId="3D26D404" w16cid:durableId="279B6E26"/>
   <w16cid:commentId w16cid:paraId="56092E8F" w16cid:durableId="279B6E32"/>
@@ -7825,6 +8769,92 @@
     </w:lvl>
   </w:abstractNum>
   <w:abstractNum w:abstractNumId="4" w15:restartNumberingAfterBreak="0">
+    <w:nsid w:val="08DB77EF"/>
+    <w:multiLevelType w:val="hybridMultilevel"/>
+    <w:tmpl w:val="CACC8A0A"/>
+    <w:lvl w:ilvl="0" w:tplc="0409000F">
+      <w:start w:val="1"/>
+      <w:numFmt w:val="decimal"/>
+      <w:lvlText w:val="%1."/>
+      <w:lvlJc w:val="left"/>
+      <w:pPr>
+        <w:ind w:left="360" w:hanging="360"/>
+      </w:pPr>
+    </w:lvl>
+    <w:lvl w:ilvl="1" w:tplc="04090019" w:tentative="1">
+      <w:start w:val="1"/>
+      <w:numFmt w:val="lowerLetter"/>
+      <w:lvlText w:val="%2."/>
+      <w:lvlJc w:val="left"/>
+      <w:pPr>
+        <w:ind w:left="1080" w:hanging="360"/>
+      </w:pPr>
+    </w:lvl>
+    <w:lvl w:ilvl="2" w:tplc="0409001B" w:tentative="1">
+      <w:start w:val="1"/>
+      <w:numFmt w:val="lowerRoman"/>
+      <w:lvlText w:val="%3."/>
+      <w:lvlJc w:val="right"/>
+      <w:pPr>
+        <w:ind w:left="1800" w:hanging="180"/>
+      </w:pPr>
+    </w:lvl>
+    <w:lvl w:ilvl="3" w:tplc="0409000F" w:tentative="1">
+      <w:start w:val="1"/>
+      <w:numFmt w:val="decimal"/>
+      <w:lvlText w:val="%4."/>
+      <w:lvlJc w:val="left"/>
+      <w:pPr>
+        <w:ind w:left="2520" w:hanging="360"/>
+      </w:pPr>
+    </w:lvl>
+    <w:lvl w:ilvl="4" w:tplc="04090019" w:tentative="1">
+      <w:start w:val="1"/>
+      <w:numFmt w:val="lowerLetter"/>
+      <w:lvlText w:val="%5."/>
+      <w:lvlJc w:val="left"/>
+      <w:pPr>
+        <w:ind w:left="3240" w:hanging="360"/>
+      </w:pPr>
+    </w:lvl>
+    <w:lvl w:ilvl="5" w:tplc="0409001B" w:tentative="1">
+      <w:start w:val="1"/>
+      <w:numFmt w:val="lowerRoman"/>
+      <w:lvlText w:val="%6."/>
+      <w:lvlJc w:val="right"/>
+      <w:pPr>
+        <w:ind w:left="3960" w:hanging="180"/>
+      </w:pPr>
+    </w:lvl>
+    <w:lvl w:ilvl="6" w:tplc="0409000F" w:tentative="1">
+      <w:start w:val="1"/>
+      <w:numFmt w:val="decimal"/>
+      <w:lvlText w:val="%7."/>
+      <w:lvlJc w:val="left"/>
+      <w:pPr>
+        <w:ind w:left="4680" w:hanging="360"/>
+      </w:pPr>
+    </w:lvl>
+    <w:lvl w:ilvl="7" w:tplc="04090019" w:tentative="1">
+      <w:start w:val="1"/>
+      <w:numFmt w:val="lowerLetter"/>
+      <w:lvlText w:val="%8."/>
+      <w:lvlJc w:val="left"/>
+      <w:pPr>
+        <w:ind w:left="5400" w:hanging="360"/>
+      </w:pPr>
+    </w:lvl>
+    <w:lvl w:ilvl="8" w:tplc="0409001B" w:tentative="1">
+      <w:start w:val="1"/>
+      <w:numFmt w:val="lowerRoman"/>
+      <w:lvlText w:val="%9."/>
+      <w:lvlJc w:val="right"/>
+      <w:pPr>
+        <w:ind w:left="6120" w:hanging="180"/>
+      </w:pPr>
+    </w:lvl>
+  </w:abstractNum>
+  <w:abstractNum w:abstractNumId="5" w15:restartNumberingAfterBreak="0">
     <w:nsid w:val="20563900"/>
     <w:multiLevelType w:val="hybridMultilevel"/>
     <w:tmpl w:val="3D0C4B0A"/>
@@ -7968,7 +8998,7 @@
       </w:rPr>
     </w:lvl>
   </w:abstractNum>
-  <w:abstractNum w:abstractNumId="5" w15:restartNumberingAfterBreak="0">
+  <w:abstractNum w:abstractNumId="6" w15:restartNumberingAfterBreak="0">
     <w:nsid w:val="27052671"/>
     <w:multiLevelType w:val="hybridMultilevel"/>
     <w:tmpl w:val="B83C698C"/>
@@ -8059,7 +9089,7 @@
       </w:pPr>
     </w:lvl>
   </w:abstractNum>
-  <w:abstractNum w:abstractNumId="6" w15:restartNumberingAfterBreak="0">
+  <w:abstractNum w:abstractNumId="7" w15:restartNumberingAfterBreak="0">
     <w:nsid w:val="2EDC5E97"/>
     <w:multiLevelType w:val="multilevel"/>
     <w:tmpl w:val="45065E88"/>
@@ -8202,7 +9232,7 @@
       </w:rPr>
     </w:lvl>
   </w:abstractNum>
-  <w:abstractNum w:abstractNumId="7" w15:restartNumberingAfterBreak="0">
+  <w:abstractNum w:abstractNumId="8" w15:restartNumberingAfterBreak="0">
     <w:nsid w:val="32B34D61"/>
     <w:multiLevelType w:val="hybridMultilevel"/>
     <w:tmpl w:val="891A24D8"/>
@@ -8315,7 +9345,7 @@
       </w:rPr>
     </w:lvl>
   </w:abstractNum>
-  <w:abstractNum w:abstractNumId="8" w15:restartNumberingAfterBreak="0">
+  <w:abstractNum w:abstractNumId="9" w15:restartNumberingAfterBreak="0">
     <w:nsid w:val="4EBD7E72"/>
     <w:multiLevelType w:val="hybridMultilevel"/>
     <w:tmpl w:val="7A7C85B4"/>
@@ -8428,7 +9458,7 @@
       </w:rPr>
     </w:lvl>
   </w:abstractNum>
-  <w:abstractNum w:abstractNumId="9" w15:restartNumberingAfterBreak="0">
+  <w:abstractNum w:abstractNumId="10" w15:restartNumberingAfterBreak="0">
     <w:nsid w:val="4EFB3D11"/>
     <w:multiLevelType w:val="hybridMultilevel"/>
     <w:tmpl w:val="78AA71AE"/>
@@ -8567,7 +9597,7 @@
       </w:rPr>
     </w:lvl>
   </w:abstractNum>
-  <w:abstractNum w:abstractNumId="10" w15:restartNumberingAfterBreak="0">
+  <w:abstractNum w:abstractNumId="11" w15:restartNumberingAfterBreak="0">
     <w:nsid w:val="540103D9"/>
     <w:multiLevelType w:val="multilevel"/>
     <w:tmpl w:val="0F2680A8"/>
@@ -8712,7 +9742,7 @@
       </w:rPr>
     </w:lvl>
   </w:abstractNum>
-  <w:abstractNum w:abstractNumId="11" w15:restartNumberingAfterBreak="0">
+  <w:abstractNum w:abstractNumId="12" w15:restartNumberingAfterBreak="0">
     <w:nsid w:val="5DE67CE2"/>
     <w:multiLevelType w:val="multilevel"/>
     <w:tmpl w:val="A42A4B42"/>
@@ -8863,7 +9893,7 @@
       </w:rPr>
     </w:lvl>
   </w:abstractNum>
-  <w:abstractNum w:abstractNumId="12" w15:restartNumberingAfterBreak="0">
+  <w:abstractNum w:abstractNumId="13" w15:restartNumberingAfterBreak="0">
     <w:nsid w:val="5E982950"/>
     <w:multiLevelType w:val="hybridMultilevel"/>
     <w:tmpl w:val="1248C17E"/>
@@ -8953,7 +9983,7 @@
       </w:pPr>
     </w:lvl>
   </w:abstractNum>
-  <w:abstractNum w:abstractNumId="13" w15:restartNumberingAfterBreak="0">
+  <w:abstractNum w:abstractNumId="14" w15:restartNumberingAfterBreak="0">
     <w:nsid w:val="6283794C"/>
     <w:multiLevelType w:val="hybridMultilevel"/>
     <w:tmpl w:val="CDAE3ECE"/>
@@ -9042,7 +10072,7 @@
       </w:pPr>
     </w:lvl>
   </w:abstractNum>
-  <w:abstractNum w:abstractNumId="14" w15:restartNumberingAfterBreak="0">
+  <w:abstractNum w:abstractNumId="15" w15:restartNumberingAfterBreak="0">
     <w:nsid w:val="72BB4227"/>
     <w:multiLevelType w:val="hybridMultilevel"/>
     <w:tmpl w:val="09EE40E6"/>
@@ -9131,7 +10161,7 @@
       </w:pPr>
     </w:lvl>
   </w:abstractNum>
-  <w:abstractNum w:abstractNumId="15" w15:restartNumberingAfterBreak="0">
+  <w:abstractNum w:abstractNumId="16" w15:restartNumberingAfterBreak="0">
     <w:nsid w:val="7349001F"/>
     <w:multiLevelType w:val="hybridMultilevel"/>
     <w:tmpl w:val="149ADF68"/>
@@ -9224,46 +10254,49 @@
     <w:abstractNumId w:val="3"/>
   </w:num>
   <w:num w:numId="2" w16cid:durableId="486172098">
-    <w:abstractNumId w:val="4"/>
+    <w:abstractNumId w:val="5"/>
   </w:num>
   <w:num w:numId="3" w16cid:durableId="164439477">
     <w:abstractNumId w:val="2"/>
   </w:num>
   <w:num w:numId="4" w16cid:durableId="267660104">
-    <w:abstractNumId w:val="6"/>
+    <w:abstractNumId w:val="7"/>
   </w:num>
   <w:num w:numId="5" w16cid:durableId="2026662462">
+    <w:abstractNumId w:val="11"/>
+  </w:num>
+  <w:num w:numId="6" w16cid:durableId="407576523">
     <w:abstractNumId w:val="10"/>
   </w:num>
-  <w:num w:numId="6" w16cid:durableId="407576523">
-    <w:abstractNumId w:val="9"/>
-  </w:num>
   <w:num w:numId="7" w16cid:durableId="495733130">
-    <w:abstractNumId w:val="11"/>
+    <w:abstractNumId w:val="12"/>
   </w:num>
   <w:num w:numId="8" w16cid:durableId="1329091809">
     <w:abstractNumId w:val="1"/>
   </w:num>
   <w:num w:numId="9" w16cid:durableId="324864642">
-    <w:abstractNumId w:val="7"/>
+    <w:abstractNumId w:val="8"/>
   </w:num>
   <w:num w:numId="10" w16cid:durableId="1574781905">
-    <w:abstractNumId w:val="5"/>
+    <w:abstractNumId w:val="6"/>
   </w:num>
   <w:num w:numId="11" w16cid:durableId="1870753705">
+    <w:abstractNumId w:val="16"/>
+  </w:num>
+  <w:num w:numId="12" w16cid:durableId="759181644">
+    <w:abstractNumId w:val="13"/>
+  </w:num>
+  <w:num w:numId="13" w16cid:durableId="509486338">
     <w:abstractNumId w:val="15"/>
   </w:num>
-  <w:num w:numId="12" w16cid:durableId="759181644">
-    <w:abstractNumId w:val="12"/>
-  </w:num>
-  <w:num w:numId="13" w16cid:durableId="509486338">
+  <w:num w:numId="14" w16cid:durableId="932931674">
     <w:abstractNumId w:val="14"/>
   </w:num>
-  <w:num w:numId="14" w16cid:durableId="932931674">
-    <w:abstractNumId w:val="13"/>
+  <w:num w:numId="15" w16cid:durableId="1544899483">
+    <w:abstractNumId w:val="9"/>
   </w:num>
-  <w:num w:numId="15" w16cid:durableId="1544899483">
-    <w:abstractNumId w:val="8"/>
+  <w:num w:numId="16" w16cid:durableId="1161383924">
+    <w:abstractNumId w:val="4"/>
   </w:num>
   <w:numIdMacAtCleanup w:val="9"/>
 </w:numbering>

</xml_diff>